<commit_message>
Some info found digging inside of the group
</commit_message>
<xml_diff>
--- a/FAQ Master Thesis/FAQ Master Thesis.docx
+++ b/FAQ Master Thesis/FAQ Master Thesis.docx
@@ -22,7 +22,7 @@
         <w:p>
           <w:pPr>
             <w:pStyle w:val="Nessunaspaziatura"/>
-            <w:spacing w:before="1540" w:after="240"/>
+            <w:spacing w:before="1540" w:after="240" w:line="276" w:lineRule="auto"/>
             <w:jc w:val="center"/>
             <w:rPr>
               <w:color w:val="156082" w:themeColor="accent1"/>
@@ -119,7 +119,7 @@
                   <w:top w:val="single" w:sz="6" w:space="6" w:color="156082" w:themeColor="accent1"/>
                   <w:bottom w:val="single" w:sz="6" w:space="6" w:color="156082" w:themeColor="accent1"/>
                 </w:pBdr>
-                <w:spacing w:after="240"/>
+                <w:spacing w:after="240" w:line="276" w:lineRule="auto"/>
                 <w:jc w:val="center"/>
                 <w:rPr>
                   <w:rFonts w:asciiTheme="majorHAnsi" w:eastAsiaTheme="majorEastAsia" w:hAnsiTheme="majorHAnsi" w:cstheme="majorBidi"/>
@@ -142,49 +142,21 @@
             </w:p>
           </w:sdtContent>
         </w:sdt>
-        <w:sdt>
-          <w:sdtPr>
+        <w:p>
+          <w:pPr>
+            <w:pStyle w:val="Nessunaspaziatura"/>
+            <w:spacing w:line="276" w:lineRule="auto"/>
             <w:rPr>
               <w:color w:val="156082" w:themeColor="accent1"/>
               <w:sz w:val="28"/>
               <w:szCs w:val="28"/>
             </w:rPr>
-            <w:alias w:val="Sottotitolo"/>
-            <w:tag w:val=""/>
-            <w:id w:val="328029620"/>
-            <w:placeholder>
-              <w:docPart w:val="25B0D380067547E7B155E1CE594C664A"/>
-            </w:placeholder>
-            <w:showingPlcHdr/>
-            <w:dataBinding w:prefixMappings="xmlns:ns0='http://purl.org/dc/elements/1.1/' xmlns:ns1='http://schemas.openxmlformats.org/package/2006/metadata/core-properties' " w:xpath="/ns1:coreProperties[1]/ns0:subject[1]" w:storeItemID="{6C3C8BC8-F283-45AE-878A-BAB7291924A1}"/>
-            <w:text/>
-          </w:sdtPr>
-          <w:sdtContent>
-            <w:p>
-              <w:pPr>
-                <w:pStyle w:val="Nessunaspaziatura"/>
-                <w:jc w:val="center"/>
-                <w:rPr>
-                  <w:color w:val="156082" w:themeColor="accent1"/>
-                  <w:sz w:val="28"/>
-                  <w:szCs w:val="28"/>
-                </w:rPr>
-              </w:pPr>
-              <w:r>
-                <w:rPr>
-                  <w:color w:val="156082" w:themeColor="accent1"/>
-                  <w:sz w:val="28"/>
-                  <w:szCs w:val="28"/>
-                </w:rPr>
-                <w:t>[Sottotitolo del documento]</w:t>
-              </w:r>
-            </w:p>
-          </w:sdtContent>
-        </w:sdt>
+          </w:pPr>
+        </w:p>
         <w:p>
           <w:pPr>
             <w:pStyle w:val="Nessunaspaziatura"/>
-            <w:spacing w:before="480"/>
+            <w:spacing w:before="480" w:line="276" w:lineRule="auto"/>
             <w:jc w:val="center"/>
             <w:rPr>
               <w:color w:val="156082" w:themeColor="accent1"/>
@@ -555,6 +527,9 @@
           </w:r>
         </w:p>
         <w:p>
+          <w:pPr>
+            <w:spacing w:line="276" w:lineRule="auto"/>
+          </w:pPr>
           <w:r>
             <w:br w:type="page"/>
           </w:r>
@@ -563,34 +538,33 @@
     </w:sdt>
     <w:sdt>
       <w:sdtPr>
+        <w:rPr>
+          <w:rFonts w:asciiTheme="minorHAnsi" w:eastAsiaTheme="minorEastAsia" w:hAnsiTheme="minorHAnsi" w:cstheme="minorBidi"/>
+          <w:b w:val="0"/>
+          <w:bCs w:val="0"/>
+          <w:smallCaps w:val="0"/>
+          <w:color w:val="auto"/>
+          <w:sz w:val="22"/>
+          <w:szCs w:val="22"/>
+        </w:rPr>
         <w:id w:val="1117104600"/>
         <w:docPartObj>
           <w:docPartGallery w:val="Table of Contents"/>
           <w:docPartUnique/>
         </w:docPartObj>
       </w:sdtPr>
-      <w:sdtEndPr>
-        <w:rPr>
-          <w:rFonts w:asciiTheme="minorHAnsi" w:eastAsiaTheme="minorEastAsia" w:hAnsiTheme="minorHAnsi" w:cstheme="minorBidi"/>
-          <w:smallCaps w:val="0"/>
-          <w:color w:val="auto"/>
-          <w:sz w:val="22"/>
-          <w:szCs w:val="22"/>
-        </w:rPr>
-      </w:sdtEndPr>
       <w:sdtContent>
         <w:p>
           <w:pPr>
             <w:pStyle w:val="Titolosommario"/>
+            <w:spacing w:line="276" w:lineRule="auto"/>
           </w:pPr>
           <w:r>
             <w:t xml:space="preserve">Table of </w:t>
           </w:r>
-          <w:proofErr w:type="spellStart"/>
           <w:r>
-            <w:t>contents</w:t>
+            <w:t>Contents</w:t>
           </w:r>
-          <w:proofErr w:type="spellEnd"/>
         </w:p>
         <w:p>
           <w:pPr>
@@ -617,7 +591,7 @@
           <w:r>
             <w:fldChar w:fldCharType="separate"/>
           </w:r>
-          <w:hyperlink w:anchor="_Toc170925704" w:history="1">
+          <w:hyperlink w:anchor="_Toc170926849" w:history="1">
             <w:r>
               <w:rPr>
                 <w:rStyle w:val="Collegamentoipertestuale"/>
@@ -641,7 +615,7 @@
                 <w:rStyle w:val="Collegamentoipertestuale"/>
                 <w:noProof/>
               </w:rPr>
-              <w:t>Titolo</w:t>
+              <w:t>First Step: General Info</w:t>
             </w:r>
             <w:r>
               <w:rPr>
@@ -662,7 +636,7 @@
                 <w:noProof/>
                 <w:webHidden/>
               </w:rPr>
-              <w:instrText xml:space="preserve"> PAGEREF _Toc170925704 \h </w:instrText>
+              <w:instrText xml:space="preserve"> PAGEREF _Toc170926849 \h </w:instrText>
             </w:r>
             <w:r>
               <w:rPr>
@@ -694,6 +668,539 @@
           </w:hyperlink>
         </w:p>
         <w:p>
+          <w:pPr>
+            <w:pStyle w:val="Sommario1"/>
+            <w:tabs>
+              <w:tab w:val="left" w:pos="480"/>
+              <w:tab w:val="right" w:leader="dot" w:pos="9628"/>
+            </w:tabs>
+            <w:rPr>
+              <w:noProof/>
+              <w:kern w:val="2"/>
+              <w:sz w:val="24"/>
+              <w:szCs w:val="24"/>
+              <w:lang w:eastAsia="it-IT"/>
+              <w14:ligatures w14:val="standardContextual"/>
+            </w:rPr>
+          </w:pPr>
+          <w:hyperlink w:anchor="_Toc170926850" w:history="1">
+            <w:r>
+              <w:rPr>
+                <w:rStyle w:val="Collegamentoipertestuale"/>
+                <w:noProof/>
+              </w:rPr>
+              <w:t>3</w:t>
+            </w:r>
+            <w:r>
+              <w:rPr>
+                <w:noProof/>
+                <w:kern w:val="2"/>
+                <w:sz w:val="24"/>
+                <w:szCs w:val="24"/>
+                <w:lang w:eastAsia="it-IT"/>
+                <w14:ligatures w14:val="standardContextual"/>
+              </w:rPr>
+              <w:tab/>
+            </w:r>
+            <w:r>
+              <w:rPr>
+                <w:rStyle w:val="Collegamentoipertestuale"/>
+                <w:noProof/>
+              </w:rPr>
+              <w:t>First Step: Practical Info</w:t>
+            </w:r>
+            <w:r>
+              <w:rPr>
+                <w:noProof/>
+                <w:webHidden/>
+              </w:rPr>
+              <w:tab/>
+            </w:r>
+            <w:r>
+              <w:rPr>
+                <w:noProof/>
+                <w:webHidden/>
+              </w:rPr>
+              <w:fldChar w:fldCharType="begin"/>
+            </w:r>
+            <w:r>
+              <w:rPr>
+                <w:noProof/>
+                <w:webHidden/>
+              </w:rPr>
+              <w:instrText xml:space="preserve"> PAGEREF _Toc170926850 \h </w:instrText>
+            </w:r>
+            <w:r>
+              <w:rPr>
+                <w:noProof/>
+                <w:webHidden/>
+              </w:rPr>
+            </w:r>
+            <w:r>
+              <w:rPr>
+                <w:noProof/>
+                <w:webHidden/>
+              </w:rPr>
+              <w:fldChar w:fldCharType="separate"/>
+            </w:r>
+            <w:r>
+              <w:rPr>
+                <w:noProof/>
+                <w:webHidden/>
+              </w:rPr>
+              <w:t>4</w:t>
+            </w:r>
+            <w:r>
+              <w:rPr>
+                <w:noProof/>
+                <w:webHidden/>
+              </w:rPr>
+              <w:fldChar w:fldCharType="end"/>
+            </w:r>
+          </w:hyperlink>
+        </w:p>
+        <w:p>
+          <w:pPr>
+            <w:pStyle w:val="Sommario2"/>
+            <w:tabs>
+              <w:tab w:val="left" w:pos="960"/>
+              <w:tab w:val="right" w:leader="dot" w:pos="9628"/>
+            </w:tabs>
+            <w:rPr>
+              <w:noProof/>
+            </w:rPr>
+          </w:pPr>
+          <w:hyperlink w:anchor="_Toc170926851" w:history="1">
+            <w:r>
+              <w:rPr>
+                <w:rStyle w:val="Collegamentoipertestuale"/>
+                <w:noProof/>
+                <w:lang w:val="en-US"/>
+              </w:rPr>
+              <w:t>3.1</w:t>
+            </w:r>
+            <w:r>
+              <w:rPr>
+                <w:noProof/>
+              </w:rPr>
+              <w:tab/>
+            </w:r>
+            <w:r>
+              <w:rPr>
+                <w:rStyle w:val="Collegamentoipertestuale"/>
+                <w:noProof/>
+                <w:lang w:val="en-US"/>
+              </w:rPr>
+              <w:t>Miscellanea of related questions</w:t>
+            </w:r>
+            <w:r>
+              <w:rPr>
+                <w:noProof/>
+                <w:webHidden/>
+              </w:rPr>
+              <w:tab/>
+            </w:r>
+            <w:r>
+              <w:rPr>
+                <w:noProof/>
+                <w:webHidden/>
+              </w:rPr>
+              <w:fldChar w:fldCharType="begin"/>
+            </w:r>
+            <w:r>
+              <w:rPr>
+                <w:noProof/>
+                <w:webHidden/>
+              </w:rPr>
+              <w:instrText xml:space="preserve"> PAGEREF _Toc170926851 \h </w:instrText>
+            </w:r>
+            <w:r>
+              <w:rPr>
+                <w:noProof/>
+                <w:webHidden/>
+              </w:rPr>
+            </w:r>
+            <w:r>
+              <w:rPr>
+                <w:noProof/>
+                <w:webHidden/>
+              </w:rPr>
+              <w:fldChar w:fldCharType="separate"/>
+            </w:r>
+            <w:r>
+              <w:rPr>
+                <w:noProof/>
+                <w:webHidden/>
+              </w:rPr>
+              <w:t>4</w:t>
+            </w:r>
+            <w:r>
+              <w:rPr>
+                <w:noProof/>
+                <w:webHidden/>
+              </w:rPr>
+              <w:fldChar w:fldCharType="end"/>
+            </w:r>
+          </w:hyperlink>
+        </w:p>
+        <w:p>
+          <w:pPr>
+            <w:pStyle w:val="Sommario1"/>
+            <w:tabs>
+              <w:tab w:val="left" w:pos="480"/>
+              <w:tab w:val="right" w:leader="dot" w:pos="9628"/>
+            </w:tabs>
+            <w:rPr>
+              <w:noProof/>
+              <w:kern w:val="2"/>
+              <w:sz w:val="24"/>
+              <w:szCs w:val="24"/>
+              <w:lang w:eastAsia="it-IT"/>
+              <w14:ligatures w14:val="standardContextual"/>
+            </w:rPr>
+          </w:pPr>
+          <w:hyperlink w:anchor="_Toc170926852" w:history="1">
+            <w:r>
+              <w:rPr>
+                <w:rStyle w:val="Collegamentoipertestuale"/>
+                <w:noProof/>
+              </w:rPr>
+              <w:t>4</w:t>
+            </w:r>
+            <w:r>
+              <w:rPr>
+                <w:noProof/>
+                <w:kern w:val="2"/>
+                <w:sz w:val="24"/>
+                <w:szCs w:val="24"/>
+                <w:lang w:eastAsia="it-IT"/>
+                <w14:ligatures w14:val="standardContextual"/>
+              </w:rPr>
+              <w:tab/>
+            </w:r>
+            <w:r>
+              <w:rPr>
+                <w:rStyle w:val="Collegamentoipertestuale"/>
+                <w:noProof/>
+              </w:rPr>
+              <w:t>X Step: Thesis</w:t>
+            </w:r>
+            <w:r>
+              <w:rPr>
+                <w:noProof/>
+                <w:webHidden/>
+              </w:rPr>
+              <w:tab/>
+            </w:r>
+            <w:r>
+              <w:rPr>
+                <w:noProof/>
+                <w:webHidden/>
+              </w:rPr>
+              <w:fldChar w:fldCharType="begin"/>
+            </w:r>
+            <w:r>
+              <w:rPr>
+                <w:noProof/>
+                <w:webHidden/>
+              </w:rPr>
+              <w:instrText xml:space="preserve"> PAGEREF _Toc170926852 \h </w:instrText>
+            </w:r>
+            <w:r>
+              <w:rPr>
+                <w:noProof/>
+                <w:webHidden/>
+              </w:rPr>
+            </w:r>
+            <w:r>
+              <w:rPr>
+                <w:noProof/>
+                <w:webHidden/>
+              </w:rPr>
+              <w:fldChar w:fldCharType="separate"/>
+            </w:r>
+            <w:r>
+              <w:rPr>
+                <w:noProof/>
+                <w:webHidden/>
+              </w:rPr>
+              <w:t>5</w:t>
+            </w:r>
+            <w:r>
+              <w:rPr>
+                <w:noProof/>
+                <w:webHidden/>
+              </w:rPr>
+              <w:fldChar w:fldCharType="end"/>
+            </w:r>
+          </w:hyperlink>
+        </w:p>
+        <w:p>
+          <w:pPr>
+            <w:pStyle w:val="Sommario2"/>
+            <w:tabs>
+              <w:tab w:val="left" w:pos="960"/>
+              <w:tab w:val="right" w:leader="dot" w:pos="9628"/>
+            </w:tabs>
+            <w:rPr>
+              <w:noProof/>
+            </w:rPr>
+          </w:pPr>
+          <w:hyperlink w:anchor="_Toc170926853" w:history="1">
+            <w:r>
+              <w:rPr>
+                <w:rStyle w:val="Collegamentoipertestuale"/>
+                <w:noProof/>
+                <w:lang w:val="en-US"/>
+              </w:rPr>
+              <w:t>4.1</w:t>
+            </w:r>
+            <w:r>
+              <w:rPr>
+                <w:noProof/>
+              </w:rPr>
+              <w:tab/>
+            </w:r>
+            <w:r>
+              <w:rPr>
+                <w:rStyle w:val="Collegamentoipertestuale"/>
+                <w:noProof/>
+                <w:lang w:val="en-US"/>
+              </w:rPr>
+              <w:t>Templates for thesis</w:t>
+            </w:r>
+            <w:r>
+              <w:rPr>
+                <w:noProof/>
+                <w:webHidden/>
+              </w:rPr>
+              <w:tab/>
+            </w:r>
+            <w:r>
+              <w:rPr>
+                <w:noProof/>
+                <w:webHidden/>
+              </w:rPr>
+              <w:fldChar w:fldCharType="begin"/>
+            </w:r>
+            <w:r>
+              <w:rPr>
+                <w:noProof/>
+                <w:webHidden/>
+              </w:rPr>
+              <w:instrText xml:space="preserve"> PAGEREF _Toc170926853 \h </w:instrText>
+            </w:r>
+            <w:r>
+              <w:rPr>
+                <w:noProof/>
+                <w:webHidden/>
+              </w:rPr>
+            </w:r>
+            <w:r>
+              <w:rPr>
+                <w:noProof/>
+                <w:webHidden/>
+              </w:rPr>
+              <w:fldChar w:fldCharType="separate"/>
+            </w:r>
+            <w:r>
+              <w:rPr>
+                <w:noProof/>
+                <w:webHidden/>
+              </w:rPr>
+              <w:t>5</w:t>
+            </w:r>
+            <w:r>
+              <w:rPr>
+                <w:noProof/>
+                <w:webHidden/>
+              </w:rPr>
+              <w:fldChar w:fldCharType="end"/>
+            </w:r>
+          </w:hyperlink>
+        </w:p>
+        <w:p>
+          <w:pPr>
+            <w:pStyle w:val="Sommario1"/>
+            <w:tabs>
+              <w:tab w:val="left" w:pos="480"/>
+              <w:tab w:val="right" w:leader="dot" w:pos="9628"/>
+            </w:tabs>
+            <w:rPr>
+              <w:noProof/>
+              <w:kern w:val="2"/>
+              <w:sz w:val="24"/>
+              <w:szCs w:val="24"/>
+              <w:lang w:eastAsia="it-IT"/>
+              <w14:ligatures w14:val="standardContextual"/>
+            </w:rPr>
+          </w:pPr>
+          <w:hyperlink w:anchor="_Toc170926854" w:history="1">
+            <w:r>
+              <w:rPr>
+                <w:rStyle w:val="Collegamentoipertestuale"/>
+                <w:noProof/>
+                <w:lang w:val="en-US"/>
+              </w:rPr>
+              <w:t>5</w:t>
+            </w:r>
+            <w:r>
+              <w:rPr>
+                <w:noProof/>
+                <w:kern w:val="2"/>
+                <w:sz w:val="24"/>
+                <w:szCs w:val="24"/>
+                <w:lang w:eastAsia="it-IT"/>
+                <w14:ligatures w14:val="standardContextual"/>
+              </w:rPr>
+              <w:tab/>
+            </w:r>
+            <w:r>
+              <w:rPr>
+                <w:rStyle w:val="Collegamentoipertestuale"/>
+                <w:noProof/>
+                <w:lang w:val="en-US"/>
+              </w:rPr>
+              <w:t>X Step: Thesis Discussion and Presentation</w:t>
+            </w:r>
+            <w:r>
+              <w:rPr>
+                <w:noProof/>
+                <w:webHidden/>
+              </w:rPr>
+              <w:tab/>
+            </w:r>
+            <w:r>
+              <w:rPr>
+                <w:noProof/>
+                <w:webHidden/>
+              </w:rPr>
+              <w:fldChar w:fldCharType="begin"/>
+            </w:r>
+            <w:r>
+              <w:rPr>
+                <w:noProof/>
+                <w:webHidden/>
+              </w:rPr>
+              <w:instrText xml:space="preserve"> PAGEREF _Toc170926854 \h </w:instrText>
+            </w:r>
+            <w:r>
+              <w:rPr>
+                <w:noProof/>
+                <w:webHidden/>
+              </w:rPr>
+            </w:r>
+            <w:r>
+              <w:rPr>
+                <w:noProof/>
+                <w:webHidden/>
+              </w:rPr>
+              <w:fldChar w:fldCharType="separate"/>
+            </w:r>
+            <w:r>
+              <w:rPr>
+                <w:noProof/>
+                <w:webHidden/>
+              </w:rPr>
+              <w:t>6</w:t>
+            </w:r>
+            <w:r>
+              <w:rPr>
+                <w:noProof/>
+                <w:webHidden/>
+              </w:rPr>
+              <w:fldChar w:fldCharType="end"/>
+            </w:r>
+          </w:hyperlink>
+        </w:p>
+        <w:p>
+          <w:pPr>
+            <w:pStyle w:val="Sommario2"/>
+            <w:tabs>
+              <w:tab w:val="left" w:pos="960"/>
+              <w:tab w:val="right" w:leader="dot" w:pos="9628"/>
+            </w:tabs>
+            <w:rPr>
+              <w:noProof/>
+            </w:rPr>
+          </w:pPr>
+          <w:hyperlink w:anchor="_Toc170926855" w:history="1">
+            <w:r>
+              <w:rPr>
+                <w:rStyle w:val="Collegamentoipertestuale"/>
+                <w:noProof/>
+                <w:lang w:val="en-US"/>
+              </w:rPr>
+              <w:t>5.1</w:t>
+            </w:r>
+            <w:r>
+              <w:rPr>
+                <w:noProof/>
+              </w:rPr>
+              <w:tab/>
+            </w:r>
+            <w:r>
+              <w:rPr>
+                <w:rStyle w:val="Collegamentoipertestuale"/>
+                <w:noProof/>
+                <w:lang w:val="en-US"/>
+              </w:rPr>
+              <w:t>Templates for presentation</w:t>
+            </w:r>
+            <w:r>
+              <w:rPr>
+                <w:noProof/>
+                <w:webHidden/>
+              </w:rPr>
+              <w:tab/>
+            </w:r>
+            <w:r>
+              <w:rPr>
+                <w:noProof/>
+                <w:webHidden/>
+              </w:rPr>
+              <w:fldChar w:fldCharType="begin"/>
+            </w:r>
+            <w:r>
+              <w:rPr>
+                <w:noProof/>
+                <w:webHidden/>
+              </w:rPr>
+              <w:instrText xml:space="preserve"> PAGEREF _Toc170926855 \h </w:instrText>
+            </w:r>
+            <w:r>
+              <w:rPr>
+                <w:noProof/>
+                <w:webHidden/>
+              </w:rPr>
+            </w:r>
+            <w:r>
+              <w:rPr>
+                <w:noProof/>
+                <w:webHidden/>
+              </w:rPr>
+              <w:fldChar w:fldCharType="separate"/>
+            </w:r>
+            <w:r>
+              <w:rPr>
+                <w:noProof/>
+                <w:webHidden/>
+              </w:rPr>
+              <w:t>6</w:t>
+            </w:r>
+            <w:r>
+              <w:rPr>
+                <w:noProof/>
+                <w:webHidden/>
+              </w:rPr>
+              <w:fldChar w:fldCharType="end"/>
+            </w:r>
+          </w:hyperlink>
+        </w:p>
+        <w:p>
+          <w:pPr>
+            <w:spacing w:line="276" w:lineRule="auto"/>
+          </w:pPr>
           <w:r>
             <w:rPr>
               <w:b/>
@@ -705,6 +1212,9 @@
       </w:sdtContent>
     </w:sdt>
     <w:p>
+      <w:pPr>
+        <w:spacing w:line="276" w:lineRule="auto"/>
+      </w:pPr>
       <w:r>
         <w:br w:type="page"/>
       </w:r>
@@ -712,14 +1222,1796 @@
     <w:p>
       <w:pPr>
         <w:pStyle w:val="Titolo1"/>
+        <w:spacing w:line="276" w:lineRule="auto"/>
         <w:jc w:val="center"/>
       </w:pPr>
-      <w:bookmarkStart w:id="0" w:name="_Toc170925704"/>
+      <w:bookmarkStart w:id="0" w:name="_Toc170926849"/>
       <w:r>
         <w:lastRenderedPageBreak/>
-        <w:t>Titolo</w:t>
+        <w:t xml:space="preserve">First Step: </w:t>
+      </w:r>
+      <w:r>
+        <w:t>General Info</w:t>
       </w:r>
       <w:bookmarkEnd w:id="0"/>
+    </w:p>
+    <w:p>
+      <w:pPr>
+        <w:spacing w:line="276" w:lineRule="auto"/>
+        <w:rPr>
+          <w:lang w:val="en-US"/>
+        </w:rPr>
+      </w:pPr>
+      <w:r>
+        <w:rPr>
+          <w:lang w:val="en-US"/>
+        </w:rPr>
+        <w:t>This was the longest message found within the group on the topic:</w:t>
+      </w:r>
+    </w:p>
+    <w:p>
+      <w:pPr>
+        <w:spacing w:line="276" w:lineRule="auto"/>
+        <w:rPr>
+          <w:lang w:val="en-US"/>
+        </w:rPr>
+      </w:pPr>
+      <w:r>
+        <w:rPr>
+          <w:lang w:val="en-US"/>
+        </w:rPr>
+        <w:t>Basically, there are 3 ways to carry out the thesis: internal project, project with company internship, or internal project with start-up view. It is recommended to have at most 1 or 2 exams left before starting the project.</w:t>
+      </w:r>
+    </w:p>
+    <w:p>
+      <w:pPr>
+        <w:spacing w:line="276" w:lineRule="auto"/>
+        <w:rPr>
+          <w:lang w:val="en-US"/>
+        </w:rPr>
+      </w:pPr>
+      <w:r>
+        <w:rPr>
+          <w:lang w:val="en-US"/>
+        </w:rPr>
+        <w:t xml:space="preserve">Most of the meeting was dedicated to illustrating the evaluation procedure for the </w:t>
+      </w:r>
+      <w:proofErr w:type="gramStart"/>
+      <w:r>
+        <w:rPr>
+          <w:lang w:val="en-US"/>
+        </w:rPr>
+        <w:t>Master's</w:t>
+      </w:r>
+      <w:proofErr w:type="gramEnd"/>
+      <w:r>
+        <w:rPr>
+          <w:lang w:val="en-US"/>
+        </w:rPr>
+        <w:t xml:space="preserve"> Thesis (</w:t>
+      </w:r>
+      <w:hyperlink r:id="rId8" w:history="1">
+        <w:r>
+          <w:rPr>
+            <w:rStyle w:val="Collegamentoipertestuale"/>
+            <w:lang w:val="en-US"/>
+          </w:rPr>
+          <w:t>https://informatica.math.unipd.it/en/master/graduation/</w:t>
+        </w:r>
+      </w:hyperlink>
+      <w:r>
+        <w:rPr>
+          <w:lang w:val="en-US"/>
+        </w:rPr>
+        <w:t>) and the calculation of the final grade. The new regulation applies to those who graduate from July 2023 onwards, regardless of whether one has taken the courses in Italian or English.</w:t>
+      </w:r>
+    </w:p>
+    <w:p>
+      <w:pPr>
+        <w:spacing w:line="276" w:lineRule="auto"/>
+        <w:rPr>
+          <w:lang w:val="en-US"/>
+        </w:rPr>
+      </w:pPr>
+      <w:r>
+        <w:rPr>
+          <w:lang w:val="en-US"/>
+        </w:rPr>
+        <w:t xml:space="preserve">Furthermore, in response to questions, the professor </w:t>
+      </w:r>
+      <w:r>
+        <w:rPr>
+          <w:lang w:val="en-US"/>
+        </w:rPr>
+        <w:t xml:space="preserve">(Baldan) </w:t>
+      </w:r>
+      <w:r>
+        <w:rPr>
+          <w:lang w:val="en-US"/>
+        </w:rPr>
+        <w:t>said that</w:t>
+      </w:r>
+      <w:r>
+        <w:rPr>
+          <w:lang w:val="en-US"/>
+        </w:rPr>
+        <w:t>:</w:t>
+      </w:r>
+    </w:p>
+    <w:p>
+      <w:pPr>
+        <w:pStyle w:val="Paragrafoelenco"/>
+        <w:numPr>
+          <w:ilvl w:val="0"/>
+          <w:numId w:val="12"/>
+        </w:numPr>
+        <w:spacing w:line="276" w:lineRule="auto"/>
+        <w:rPr>
+          <w:lang w:val="en-US"/>
+        </w:rPr>
+      </w:pPr>
+      <w:r>
+        <w:rPr>
+          <w:lang w:val="en-US"/>
+        </w:rPr>
+        <w:t>I</w:t>
+      </w:r>
+      <w:r>
+        <w:rPr>
+          <w:lang w:val="en-US"/>
+        </w:rPr>
+        <w:t>t is possible to carry out the thesis project abroad/in Erasmus</w:t>
+      </w:r>
+    </w:p>
+    <w:p>
+      <w:pPr>
+        <w:pStyle w:val="Paragrafoelenco"/>
+        <w:numPr>
+          <w:ilvl w:val="0"/>
+          <w:numId w:val="12"/>
+        </w:numPr>
+        <w:spacing w:line="276" w:lineRule="auto"/>
+        <w:rPr>
+          <w:lang w:val="en-US"/>
+        </w:rPr>
+      </w:pPr>
+      <w:r>
+        <w:rPr>
+          <w:lang w:val="en-US"/>
+        </w:rPr>
+        <w:t>T</w:t>
+      </w:r>
+      <w:r>
+        <w:rPr>
+          <w:lang w:val="en-US"/>
+        </w:rPr>
+        <w:t xml:space="preserve">he duration of the project (six months) is only a </w:t>
+      </w:r>
+      <w:r>
+        <w:rPr>
+          <w:lang w:val="en-US"/>
+        </w:rPr>
+        <w:t>suggestion,</w:t>
+      </w:r>
+      <w:r>
+        <w:rPr>
+          <w:lang w:val="en-US"/>
+        </w:rPr>
+        <w:t xml:space="preserve"> but the project can last longer</w:t>
+      </w:r>
+    </w:p>
+    <w:p>
+      <w:pPr>
+        <w:pStyle w:val="Paragrafoelenco"/>
+        <w:numPr>
+          <w:ilvl w:val="0"/>
+          <w:numId w:val="12"/>
+        </w:numPr>
+        <w:spacing w:line="276" w:lineRule="auto"/>
+        <w:rPr>
+          <w:lang w:val="en-US"/>
+        </w:rPr>
+      </w:pPr>
+      <w:r>
+        <w:rPr>
+          <w:lang w:val="en-US"/>
+        </w:rPr>
+        <w:t>T</w:t>
+      </w:r>
+      <w:r>
+        <w:rPr>
+          <w:lang w:val="en-US"/>
+        </w:rPr>
+        <w:t>he main topic of the project must be related to computer science (but it may not be the only area of the project, especially if carried out for a startup)</w:t>
+      </w:r>
+    </w:p>
+    <w:p>
+      <w:pPr>
+        <w:pStyle w:val="Paragrafoelenco"/>
+        <w:numPr>
+          <w:ilvl w:val="0"/>
+          <w:numId w:val="12"/>
+        </w:numPr>
+        <w:spacing w:line="276" w:lineRule="auto"/>
+        <w:rPr>
+          <w:lang w:val="en-US"/>
+        </w:rPr>
+      </w:pPr>
+      <w:r>
+        <w:rPr>
+          <w:lang w:val="en-US"/>
+        </w:rPr>
+        <w:t>T</w:t>
+      </w:r>
+      <w:r>
+        <w:rPr>
+          <w:lang w:val="en-US"/>
+        </w:rPr>
+        <w:t>he discussion of the thesis usually takes place 1/2 days before the proclamation date and the discussion date is communicated about 10-15 days in advance</w:t>
+      </w:r>
+    </w:p>
+    <w:p>
+      <w:pPr>
+        <w:pStyle w:val="Paragrafoelenco"/>
+        <w:numPr>
+          <w:ilvl w:val="0"/>
+          <w:numId w:val="12"/>
+        </w:numPr>
+        <w:spacing w:line="276" w:lineRule="auto"/>
+        <w:rPr>
+          <w:lang w:val="en-US"/>
+        </w:rPr>
+      </w:pPr>
+      <w:r>
+        <w:rPr>
+          <w:lang w:val="en-US"/>
+        </w:rPr>
+        <w:t>It</w:t>
+      </w:r>
+      <w:r>
+        <w:rPr>
+          <w:lang w:val="en-US"/>
+        </w:rPr>
+        <w:t xml:space="preserve"> is possible to cancel the graduation request once submitted (although every time you resubmit the request you have to repeat the tuition fee payment, around 30 euros)</w:t>
+      </w:r>
+    </w:p>
+    <w:p>
+      <w:pPr>
+        <w:pStyle w:val="Paragrafoelenco"/>
+        <w:numPr>
+          <w:ilvl w:val="0"/>
+          <w:numId w:val="12"/>
+        </w:numPr>
+        <w:spacing w:line="276" w:lineRule="auto"/>
+        <w:rPr>
+          <w:lang w:val="en-US"/>
+        </w:rPr>
+      </w:pPr>
+      <w:r>
+        <w:rPr>
+          <w:lang w:val="en-US"/>
+        </w:rPr>
+        <w:t>T</w:t>
+      </w:r>
+      <w:r>
+        <w:rPr>
+          <w:lang w:val="en-US"/>
+        </w:rPr>
+        <w:t>o graduate you need to follow these steps (</w:t>
+      </w:r>
+      <w:hyperlink r:id="rId9" w:history="1">
+        <w:r>
+          <w:rPr>
+            <w:rStyle w:val="Collegamentoipertestuale"/>
+            <w:lang w:val="en-US"/>
+          </w:rPr>
+          <w:t>https://www.unipd.it/en/graduation</w:t>
+        </w:r>
+      </w:hyperlink>
+      <w:r>
+        <w:rPr>
+          <w:lang w:val="en-US"/>
+        </w:rPr>
+        <w:t>) without forgetting any of them</w:t>
+      </w:r>
+    </w:p>
+    <w:p>
+      <w:pPr>
+        <w:pStyle w:val="Paragrafoelenco"/>
+        <w:numPr>
+          <w:ilvl w:val="0"/>
+          <w:numId w:val="12"/>
+        </w:numPr>
+        <w:spacing w:line="276" w:lineRule="auto"/>
+        <w:rPr>
+          <w:lang w:val="en-US"/>
+        </w:rPr>
+      </w:pPr>
+      <w:r>
+        <w:rPr>
+          <w:lang w:val="en-US"/>
+        </w:rPr>
+        <w:t>T</w:t>
+      </w:r>
+      <w:r>
+        <w:rPr>
+          <w:lang w:val="en-US"/>
+        </w:rPr>
+        <w:t xml:space="preserve">he website </w:t>
+      </w:r>
+      <w:hyperlink r:id="rId10" w:history="1">
+        <w:r>
+          <w:rPr>
+            <w:rStyle w:val="Collegamentoipertestuale"/>
+            <w:lang w:val="en-US"/>
+          </w:rPr>
+          <w:t>https://informatica.math.unipd.it/en/master/</w:t>
+        </w:r>
+      </w:hyperlink>
+      <w:r>
+        <w:rPr>
+          <w:lang w:val="en-US"/>
+        </w:rPr>
+        <w:t xml:space="preserve"> </w:t>
+      </w:r>
+      <w:r>
+        <w:rPr>
+          <w:lang w:val="en-US"/>
+        </w:rPr>
+        <w:t>contains many useful information</w:t>
+      </w:r>
+    </w:p>
+    <w:p>
+      <w:pPr>
+        <w:spacing w:line="276" w:lineRule="auto"/>
+        <w:rPr>
+          <w:lang w:val="en-US"/>
+        </w:rPr>
+      </w:pPr>
+      <w:r>
+        <w:rPr>
+          <w:lang w:val="en-US"/>
+        </w:rPr>
+        <w:t>Additionally, prof. Baldan said that today's invited lecturer for Advanced Topics in Computer Science cannot come in person and a live meeting will be projected in 1BC50.</w:t>
+      </w:r>
+    </w:p>
+    <w:p>
+      <w:pPr>
+        <w:spacing w:line="276" w:lineRule="auto"/>
+        <w:rPr>
+          <w:lang w:val="en-US"/>
+        </w:rPr>
+      </w:pPr>
+      <w:r>
+        <w:rPr>
+          <w:lang w:val="en-US"/>
+        </w:rPr>
+        <w:t>The website (</w:t>
+      </w:r>
+      <w:hyperlink r:id="rId11" w:history="1">
+        <w:r>
+          <w:rPr>
+            <w:rStyle w:val="Collegamentoipertestuale"/>
+            <w:lang w:val="en-US"/>
+          </w:rPr>
+          <w:t>https://informatica.math.unipd.it/en/master/graduation/</w:t>
+        </w:r>
+      </w:hyperlink>
+      <w:r>
+        <w:rPr>
+          <w:lang w:val="en-US"/>
+        </w:rPr>
+        <w:t>) specifies the following:</w:t>
+      </w:r>
+    </w:p>
+    <w:p>
+      <w:pPr>
+        <w:spacing w:line="276" w:lineRule="auto"/>
+        <w:rPr>
+          <w:lang w:val="en-US"/>
+        </w:rPr>
+      </w:pPr>
+      <w:r>
+        <w:rPr>
+          <w:lang w:val="en-US"/>
+        </w:rPr>
+        <w:drawing>
+          <wp:anchor distT="0" distB="0" distL="114300" distR="114300" simplePos="0" relativeHeight="251661312" behindDoc="0" locked="0" layoutInCell="1" allowOverlap="1" wp14:anchorId="18A01FED" wp14:editId="2E3E92B2">
+            <wp:simplePos x="0" y="0"/>
+            <wp:positionH relativeFrom="column">
+              <wp:posOffset>1266190</wp:posOffset>
+            </wp:positionH>
+            <wp:positionV relativeFrom="paragraph">
+              <wp:posOffset>92999</wp:posOffset>
+            </wp:positionV>
+            <wp:extent cx="4006850" cy="2341245"/>
+            <wp:effectExtent l="0" t="0" r="0" b="1905"/>
+            <wp:wrapSquare wrapText="bothSides"/>
+            <wp:docPr id="178928438" name="Immagine 1" descr="Immagine che contiene testo, schermata, Carattere&#10;&#10;Descrizione generata automaticamente"/>
+            <wp:cNvGraphicFramePr>
+              <a:graphicFrameLocks xmlns:a="http://schemas.openxmlformats.org/drawingml/2006/main" noChangeAspect="1"/>
+            </wp:cNvGraphicFramePr>
+            <a:graphic xmlns:a="http://schemas.openxmlformats.org/drawingml/2006/main">
+              <a:graphicData uri="http://schemas.openxmlformats.org/drawingml/2006/picture">
+                <pic:pic xmlns:pic="http://schemas.openxmlformats.org/drawingml/2006/picture">
+                  <pic:nvPicPr>
+                    <pic:cNvPr id="178928438" name="Immagine 1" descr="Immagine che contiene testo, schermata, Carattere&#10;&#10;Descrizione generata automaticamente"/>
+                    <pic:cNvPicPr/>
+                  </pic:nvPicPr>
+                  <pic:blipFill>
+                    <a:blip r:embed="rId12"/>
+                    <a:stretch>
+                      <a:fillRect/>
+                    </a:stretch>
+                  </pic:blipFill>
+                  <pic:spPr>
+                    <a:xfrm>
+                      <a:off x="0" y="0"/>
+                      <a:ext cx="4006850" cy="2341245"/>
+                    </a:xfrm>
+                    <a:prstGeom prst="rect">
+                      <a:avLst/>
+                    </a:prstGeom>
+                  </pic:spPr>
+                </pic:pic>
+              </a:graphicData>
+            </a:graphic>
+            <wp14:sizeRelH relativeFrom="margin">
+              <wp14:pctWidth>0</wp14:pctWidth>
+            </wp14:sizeRelH>
+            <wp14:sizeRelV relativeFrom="margin">
+              <wp14:pctHeight>0</wp14:pctHeight>
+            </wp14:sizeRelV>
+          </wp:anchor>
+        </w:drawing>
+      </w:r>
+    </w:p>
+    <w:p>
+      <w:pPr>
+        <w:spacing w:line="276" w:lineRule="auto"/>
+        <w:rPr>
+          <w:lang w:val="en-US"/>
+        </w:rPr>
+      </w:pPr>
+    </w:p>
+    <w:p>
+      <w:pPr>
+        <w:spacing w:line="276" w:lineRule="auto"/>
+        <w:rPr>
+          <w:lang w:val="en-US"/>
+        </w:rPr>
+      </w:pPr>
+    </w:p>
+    <w:p>
+      <w:pPr>
+        <w:spacing w:line="276" w:lineRule="auto"/>
+        <w:rPr>
+          <w:lang w:val="en-US"/>
+        </w:rPr>
+      </w:pPr>
+    </w:p>
+    <w:p>
+      <w:pPr>
+        <w:spacing w:line="276" w:lineRule="auto"/>
+        <w:rPr>
+          <w:lang w:val="en-US"/>
+        </w:rPr>
+      </w:pPr>
+    </w:p>
+    <w:p>
+      <w:pPr>
+        <w:spacing w:line="276" w:lineRule="auto"/>
+        <w:rPr>
+          <w:lang w:val="en-US"/>
+        </w:rPr>
+      </w:pPr>
+    </w:p>
+    <w:p>
+      <w:pPr>
+        <w:spacing w:line="276" w:lineRule="auto"/>
+        <w:rPr>
+          <w:lang w:val="en-US"/>
+        </w:rPr>
+      </w:pPr>
+    </w:p>
+    <w:p>
+      <w:pPr>
+        <w:spacing w:line="276" w:lineRule="auto"/>
+        <w:rPr>
+          <w:lang w:val="en-US"/>
+        </w:rPr>
+      </w:pPr>
+    </w:p>
+    <w:p>
+      <w:pPr>
+        <w:spacing w:line="276" w:lineRule="auto"/>
+        <w:rPr>
+          <w:lang w:val="en-US"/>
+        </w:rPr>
+      </w:pPr>
+    </w:p>
+    <w:p>
+      <w:pPr>
+        <w:rPr>
+          <w:lang w:val="en-US"/>
+        </w:rPr>
+      </w:pPr>
+      <w:r>
+        <w:rPr>
+          <w:lang w:val="en-US"/>
+        </w:rPr>
+        <w:br w:type="page"/>
+      </w:r>
+    </w:p>
+    <w:p>
+      <w:pPr>
+        <w:spacing w:line="276" w:lineRule="auto"/>
+        <w:rPr>
+          <w:lang w:val="en-US"/>
+        </w:rPr>
+      </w:pPr>
+      <w:r>
+        <w:rPr>
+          <w:lang w:val="en-US"/>
+        </w:rPr>
+        <w:lastRenderedPageBreak/>
+        <w:drawing>
+          <wp:anchor distT="0" distB="0" distL="114300" distR="114300" simplePos="0" relativeHeight="251663360" behindDoc="0" locked="0" layoutInCell="1" allowOverlap="1" wp14:anchorId="75E3B3BF" wp14:editId="7CFFFADF">
+            <wp:simplePos x="0" y="0"/>
+            <wp:positionH relativeFrom="column">
+              <wp:posOffset>570230</wp:posOffset>
+            </wp:positionH>
+            <wp:positionV relativeFrom="paragraph">
+              <wp:posOffset>173</wp:posOffset>
+            </wp:positionV>
+            <wp:extent cx="5514975" cy="3472180"/>
+            <wp:effectExtent l="0" t="0" r="9525" b="0"/>
+            <wp:wrapSquare wrapText="bothSides"/>
+            <wp:docPr id="2029752781" name="Immagine 1" descr="Immagine che contiene testo, schermata, Carattere, numero&#10;&#10;Descrizione generata automaticamente"/>
+            <wp:cNvGraphicFramePr>
+              <a:graphicFrameLocks xmlns:a="http://schemas.openxmlformats.org/drawingml/2006/main" noChangeAspect="1"/>
+            </wp:cNvGraphicFramePr>
+            <a:graphic xmlns:a="http://schemas.openxmlformats.org/drawingml/2006/main">
+              <a:graphicData uri="http://schemas.openxmlformats.org/drawingml/2006/picture">
+                <pic:pic xmlns:pic="http://schemas.openxmlformats.org/drawingml/2006/picture">
+                  <pic:nvPicPr>
+                    <pic:cNvPr id="2029752781" name="Immagine 1" descr="Immagine che contiene testo, schermata, Carattere, numero&#10;&#10;Descrizione generata automaticamente"/>
+                    <pic:cNvPicPr/>
+                  </pic:nvPicPr>
+                  <pic:blipFill>
+                    <a:blip r:embed="rId13"/>
+                    <a:stretch>
+                      <a:fillRect/>
+                    </a:stretch>
+                  </pic:blipFill>
+                  <pic:spPr>
+                    <a:xfrm>
+                      <a:off x="0" y="0"/>
+                      <a:ext cx="5514975" cy="3472180"/>
+                    </a:xfrm>
+                    <a:prstGeom prst="rect">
+                      <a:avLst/>
+                    </a:prstGeom>
+                  </pic:spPr>
+                </pic:pic>
+              </a:graphicData>
+            </a:graphic>
+            <wp14:sizeRelH relativeFrom="margin">
+              <wp14:pctWidth>0</wp14:pctWidth>
+            </wp14:sizeRelH>
+            <wp14:sizeRelV relativeFrom="margin">
+              <wp14:pctHeight>0</wp14:pctHeight>
+            </wp14:sizeRelV>
+          </wp:anchor>
+        </w:drawing>
+      </w:r>
+    </w:p>
+    <w:p>
+      <w:pPr>
+        <w:spacing w:line="276" w:lineRule="auto"/>
+        <w:rPr>
+          <w:lang w:val="en-US"/>
+        </w:rPr>
+      </w:pPr>
+    </w:p>
+    <w:p>
+      <w:pPr>
+        <w:spacing w:line="276" w:lineRule="auto"/>
+        <w:rPr>
+          <w:lang w:val="en-US"/>
+        </w:rPr>
+      </w:pPr>
+    </w:p>
+    <w:p>
+      <w:pPr>
+        <w:spacing w:line="276" w:lineRule="auto"/>
+        <w:rPr>
+          <w:lang w:val="en-US"/>
+        </w:rPr>
+      </w:pPr>
+    </w:p>
+    <w:p>
+      <w:pPr>
+        <w:spacing w:line="276" w:lineRule="auto"/>
+        <w:rPr>
+          <w:lang w:val="en-US"/>
+        </w:rPr>
+      </w:pPr>
+    </w:p>
+    <w:p>
+      <w:pPr>
+        <w:spacing w:line="276" w:lineRule="auto"/>
+        <w:rPr>
+          <w:lang w:val="en-US"/>
+        </w:rPr>
+      </w:pPr>
+    </w:p>
+    <w:p>
+      <w:pPr>
+        <w:spacing w:line="276" w:lineRule="auto"/>
+        <w:rPr>
+          <w:lang w:val="en-US"/>
+        </w:rPr>
+      </w:pPr>
+    </w:p>
+    <w:p>
+      <w:pPr>
+        <w:spacing w:line="276" w:lineRule="auto"/>
+        <w:rPr>
+          <w:lang w:val="en-US"/>
+        </w:rPr>
+      </w:pPr>
+    </w:p>
+    <w:p>
+      <w:pPr>
+        <w:spacing w:line="276" w:lineRule="auto"/>
+        <w:rPr>
+          <w:lang w:val="en-US"/>
+        </w:rPr>
+      </w:pPr>
+    </w:p>
+    <w:p>
+      <w:pPr>
+        <w:spacing w:line="276" w:lineRule="auto"/>
+        <w:rPr>
+          <w:lang w:val="en-US"/>
+        </w:rPr>
+      </w:pPr>
+    </w:p>
+    <w:p>
+      <w:pPr>
+        <w:spacing w:line="276" w:lineRule="auto"/>
+        <w:rPr>
+          <w:lang w:val="en-US"/>
+        </w:rPr>
+      </w:pPr>
+    </w:p>
+    <w:p>
+      <w:pPr>
+        <w:spacing w:line="276" w:lineRule="auto"/>
+        <w:rPr>
+          <w:lang w:val="en-US"/>
+        </w:rPr>
+      </w:pPr>
+    </w:p>
+    <w:p>
+      <w:pPr>
+        <w:spacing w:line="276" w:lineRule="auto"/>
+        <w:rPr>
+          <w:lang w:val="en-US"/>
+        </w:rPr>
+      </w:pPr>
+      <w:r>
+        <w:rPr>
+          <w:lang w:val="en-US"/>
+        </w:rPr>
+        <w:t>Quoting directly from the site (in case it goes down, sadly it happens):</w:t>
+      </w:r>
+      <w:r>
+        <w:rPr>
+          <w:lang w:val="en-US"/>
+        </w:rPr>
+        <w:br/>
+      </w:r>
+      <w:r>
+        <w:rPr>
+          <w:lang w:val="en-US"/>
+        </w:rPr>
+        <w:t>To stimulate thesis projects with Startup-View and Internships, the course of study </w:t>
+      </w:r>
+      <w:r>
+        <w:rPr>
+          <w:b/>
+          <w:bCs/>
+          <w:lang w:val="en-US"/>
+        </w:rPr>
+        <w:t>organises Company-student meetings with the support of the partners</w:t>
+      </w:r>
+      <w:r>
+        <w:rPr>
+          <w:lang w:val="en-US"/>
+        </w:rPr>
+        <w:t>.</w:t>
+      </w:r>
+    </w:p>
+    <w:p>
+      <w:pPr>
+        <w:spacing w:line="276" w:lineRule="auto"/>
+        <w:rPr>
+          <w:lang w:val="en-US"/>
+        </w:rPr>
+      </w:pPr>
+      <w:r>
+        <w:rPr>
+          <w:b/>
+          <w:bCs/>
+          <w:lang w:val="en-US"/>
+        </w:rPr>
+        <w:t>When to start and how to find a supervisor</w:t>
+      </w:r>
+    </w:p>
+    <w:p>
+      <w:pPr>
+        <w:spacing w:line="276" w:lineRule="auto"/>
+        <w:rPr>
+          <w:lang w:val="en-US"/>
+        </w:rPr>
+      </w:pPr>
+      <w:r>
+        <w:rPr>
+          <w:lang w:val="en-US"/>
+        </w:rPr>
+        <w:t xml:space="preserve">The Master Thesis is the concluding activity of the study path. Since it is intended to lead to the </w:t>
+      </w:r>
+      <w:r>
+        <w:rPr>
+          <w:lang w:val="en-US"/>
+        </w:rPr>
+        <w:t>realization</w:t>
+      </w:r>
+      <w:r>
+        <w:rPr>
+          <w:lang w:val="en-US"/>
+        </w:rPr>
+        <w:t xml:space="preserve"> of a relevant piece of work, it requires the student to work regularly and with limited distractions. For this reasons, the Master Project should be started after finishing the course exams or, at least, when the number of course exams still to be given is limited (say, 2/3 at most).  Ideally, this should happen at the beginning of the second semester of the second year (but in case you are late with the exams, first concentrate on them).</w:t>
+      </w:r>
+    </w:p>
+    <w:p>
+      <w:pPr>
+        <w:spacing w:line="276" w:lineRule="auto"/>
+        <w:rPr>
+          <w:lang w:val="en-US"/>
+        </w:rPr>
+      </w:pPr>
+      <w:r>
+        <w:rPr>
+          <w:lang w:val="en-US"/>
+        </w:rPr>
+        <w:t xml:space="preserve">When you feel ready to start, the </w:t>
+      </w:r>
+      <w:r>
+        <w:rPr>
+          <w:lang w:val="en-US"/>
+        </w:rPr>
+        <w:t>first</w:t>
+      </w:r>
+      <w:r>
+        <w:rPr>
+          <w:lang w:val="en-US"/>
+        </w:rPr>
+        <w:t xml:space="preserve"> step consists in </w:t>
+      </w:r>
+      <w:r>
+        <w:rPr>
+          <w:b/>
+          <w:bCs/>
+          <w:lang w:val="en-US"/>
+        </w:rPr>
+        <w:t>finding a supervisor</w:t>
+      </w:r>
+      <w:r>
+        <w:rPr>
+          <w:lang w:val="en-US"/>
+        </w:rPr>
+        <w:t xml:space="preserve"> (this applies also to the case in which you might be interested in realising your project in a company). There is no </w:t>
+      </w:r>
+      <w:r>
+        <w:rPr>
+          <w:lang w:val="en-US"/>
+        </w:rPr>
+        <w:t>formalized</w:t>
+      </w:r>
+      <w:r>
+        <w:rPr>
+          <w:lang w:val="en-US"/>
+        </w:rPr>
+        <w:t xml:space="preserve"> procedure for this: simply contact the professors of the courses that you liked most and/or in the area where you’d like to realise your </w:t>
+      </w:r>
+      <w:r>
+        <w:rPr>
+          <w:lang w:val="en-US"/>
+        </w:rPr>
+        <w:t>project and</w:t>
+      </w:r>
+      <w:r>
+        <w:rPr>
+          <w:lang w:val="en-US"/>
+        </w:rPr>
+        <w:t xml:space="preserve"> discuss the possible thesis themes.</w:t>
+      </w:r>
+    </w:p>
+    <w:p>
+      <w:pPr>
+        <w:spacing w:line="276" w:lineRule="auto"/>
+        <w:rPr>
+          <w:lang w:val="en-US"/>
+        </w:rPr>
+      </w:pPr>
+      <w:r>
+        <w:rPr>
+          <w:b/>
+          <w:bCs/>
+          <w:lang w:val="en-US"/>
+        </w:rPr>
+        <w:t>Evaluation of the Master Thesis (from July 2023)</w:t>
+      </w:r>
+    </w:p>
+    <w:p>
+      <w:pPr>
+        <w:spacing w:line="276" w:lineRule="auto"/>
+        <w:rPr>
+          <w:lang w:val="en-US"/>
+        </w:rPr>
+      </w:pPr>
+      <w:r>
+        <w:rPr>
+          <w:lang w:val="en-US"/>
+        </w:rPr>
+        <w:t>The </w:t>
+      </w:r>
+      <w:r>
+        <w:rPr>
+          <w:b/>
+          <w:bCs/>
+          <w:lang w:val="en-US"/>
+        </w:rPr>
+        <w:t>final degree grade</w:t>
+      </w:r>
+      <w:r>
+        <w:rPr>
+          <w:lang w:val="en-US"/>
+        </w:rPr>
+        <w:t> is calculated as the sum of the </w:t>
+      </w:r>
+      <w:r>
+        <w:rPr>
+          <w:b/>
+          <w:bCs/>
+          <w:lang w:val="en-US"/>
+        </w:rPr>
+        <w:t>master thesis grade</w:t>
+      </w:r>
+      <w:r>
+        <w:rPr>
+          <w:lang w:val="en-US"/>
+        </w:rPr>
+        <w:t> and the </w:t>
+      </w:r>
+      <w:r>
+        <w:rPr>
+          <w:b/>
+          <w:bCs/>
+          <w:lang w:val="en-US"/>
+        </w:rPr>
+        <w:t>weighted average of the exams</w:t>
+      </w:r>
+      <w:r>
+        <w:rPr>
+          <w:lang w:val="en-US"/>
+        </w:rPr>
+        <w:t> passed, normalized on a scale of 0 to 110 (i.e., average * 110/30).</w:t>
+      </w:r>
+    </w:p>
+    <w:p>
+      <w:pPr>
+        <w:spacing w:line="276" w:lineRule="auto"/>
+        <w:rPr>
+          <w:lang w:val="en-US"/>
+        </w:rPr>
+      </w:pPr>
+      <w:r>
+        <w:rPr>
+          <w:lang w:val="en-US"/>
+        </w:rPr>
+        <w:t>The master thesis is evaluated according to the following </w:t>
+      </w:r>
+      <w:r>
+        <w:rPr>
+          <w:b/>
+          <w:bCs/>
+          <w:lang w:val="en-US"/>
+        </w:rPr>
+        <w:t>grading scheme</w:t>
+      </w:r>
+      <w:r>
+        <w:rPr>
+          <w:lang w:val="en-US"/>
+        </w:rPr>
+        <w:t>:</w:t>
+      </w:r>
+    </w:p>
+    <w:p>
+      <w:pPr>
+        <w:numPr>
+          <w:ilvl w:val="0"/>
+          <w:numId w:val="13"/>
+        </w:numPr>
+        <w:spacing w:line="276" w:lineRule="auto"/>
+      </w:pPr>
+      <w:r>
+        <w:t>0-3: sufficient</w:t>
+      </w:r>
+    </w:p>
+    <w:p>
+      <w:pPr>
+        <w:numPr>
+          <w:ilvl w:val="0"/>
+          <w:numId w:val="13"/>
+        </w:numPr>
+        <w:spacing w:line="276" w:lineRule="auto"/>
+      </w:pPr>
+      <w:r>
+        <w:t>4-5: good</w:t>
+      </w:r>
+    </w:p>
+    <w:p>
+      <w:pPr>
+        <w:numPr>
+          <w:ilvl w:val="0"/>
+          <w:numId w:val="13"/>
+        </w:numPr>
+        <w:spacing w:line="276" w:lineRule="auto"/>
+      </w:pPr>
+      <w:r>
+        <w:t>6-7: very good</w:t>
+      </w:r>
+    </w:p>
+    <w:p>
+      <w:pPr>
+        <w:numPr>
+          <w:ilvl w:val="0"/>
+          <w:numId w:val="13"/>
+        </w:numPr>
+        <w:spacing w:line="276" w:lineRule="auto"/>
+        <w:rPr>
+          <w:lang w:val="en-US"/>
+        </w:rPr>
+      </w:pPr>
+      <w:r>
+        <w:rPr>
+          <w:lang w:val="en-US"/>
+        </w:rPr>
+        <w:t>8-9: excellent (requires the opinion of an </w:t>
+      </w:r>
+      <w:r>
+        <w:rPr>
+          <w:b/>
+          <w:bCs/>
+          <w:lang w:val="en-US"/>
+        </w:rPr>
+        <w:t>independent reviewer</w:t>
+      </w:r>
+      <w:r>
+        <w:rPr>
+          <w:lang w:val="en-US"/>
+        </w:rPr>
+        <w:t>)</w:t>
+      </w:r>
+    </w:p>
+    <w:p>
+      <w:pPr>
+        <w:spacing w:line="276" w:lineRule="auto"/>
+        <w:rPr>
+          <w:lang w:val="en-US"/>
+        </w:rPr>
+      </w:pPr>
+      <w:r>
+        <w:rPr>
+          <w:lang w:val="en-US"/>
+        </w:rPr>
+        <w:lastRenderedPageBreak/>
+        <w:t>The supervisor proposes a grade, possibly asking for the opinion of an independent reviewer. The student presents the thesis in front a </w:t>
+      </w:r>
+      <w:r>
+        <w:rPr>
+          <w:b/>
+          <w:bCs/>
+          <w:lang w:val="en-US"/>
+        </w:rPr>
+        <w:t>graduation committee</w:t>
+      </w:r>
+      <w:r>
+        <w:rPr>
+          <w:lang w:val="en-US"/>
+        </w:rPr>
+        <w:t> (the discussion is in English). The final grade is decided by the </w:t>
+      </w:r>
+      <w:r>
+        <w:rPr>
+          <w:b/>
+          <w:bCs/>
+          <w:lang w:val="en-US"/>
+        </w:rPr>
+        <w:t>graduation committee</w:t>
+      </w:r>
+      <w:r>
+        <w:rPr>
+          <w:lang w:val="en-US"/>
+        </w:rPr>
+        <w:t> through a majority vote. The </w:t>
+      </w:r>
+      <w:r>
+        <w:rPr>
+          <w:b/>
+          <w:bCs/>
+          <w:lang w:val="en-US"/>
+        </w:rPr>
+        <w:t>distinction (laude)</w:t>
+      </w:r>
+      <w:r>
+        <w:rPr>
+          <w:lang w:val="en-US"/>
+        </w:rPr>
+        <w:t> is awarded to students who demonstrated very good or excellent quality in the curriculum, in the thesis, and in the final thesis defense; it requires </w:t>
+      </w:r>
+      <w:r>
+        <w:rPr>
+          <w:b/>
+          <w:bCs/>
+          <w:lang w:val="en-US"/>
+        </w:rPr>
+        <w:t>unanimity</w:t>
+      </w:r>
+      <w:r>
+        <w:rPr>
+          <w:lang w:val="en-US"/>
+        </w:rPr>
+        <w:t>.</w:t>
+      </w:r>
+    </w:p>
+    <w:p>
+      <w:pPr>
+        <w:spacing w:line="276" w:lineRule="auto"/>
+        <w:rPr>
+          <w:lang w:val="en-US"/>
+        </w:rPr>
+      </w:pPr>
+      <w:r>
+        <w:rPr>
+          <w:lang w:val="en-US"/>
+        </w:rPr>
+        <w:t>The following </w:t>
+      </w:r>
+      <w:r>
+        <w:rPr>
+          <w:b/>
+          <w:bCs/>
+          <w:lang w:val="en-US"/>
+        </w:rPr>
+        <w:t>bonus points</w:t>
+      </w:r>
+      <w:r>
+        <w:rPr>
+          <w:lang w:val="en-US"/>
+        </w:rPr>
+        <w:t> are added to the thesis grade:</w:t>
+      </w:r>
+    </w:p>
+    <w:p>
+      <w:pPr>
+        <w:numPr>
+          <w:ilvl w:val="0"/>
+          <w:numId w:val="14"/>
+        </w:numPr>
+        <w:spacing w:line="276" w:lineRule="auto"/>
+        <w:rPr>
+          <w:lang w:val="en-US"/>
+        </w:rPr>
+      </w:pPr>
+      <w:r>
+        <w:rPr>
+          <w:b/>
+          <w:bCs/>
+          <w:lang w:val="en-US"/>
+        </w:rPr>
+        <w:t>1 point</w:t>
+      </w:r>
+      <w:r>
+        <w:rPr>
+          <w:lang w:val="en-US"/>
+        </w:rPr>
+        <w:t> for completing </w:t>
+      </w:r>
+      <w:r>
+        <w:rPr>
+          <w:b/>
+          <w:bCs/>
+          <w:lang w:val="en-US"/>
+        </w:rPr>
+        <w:t>all</w:t>
+      </w:r>
+      <w:r>
+        <w:rPr>
+          <w:lang w:val="en-US"/>
+        </w:rPr>
+        <w:t> exams by </w:t>
+      </w:r>
+      <w:r>
+        <w:rPr>
+          <w:b/>
+          <w:bCs/>
+          <w:lang w:val="en-US"/>
+        </w:rPr>
+        <w:t>July</w:t>
+      </w:r>
+      <w:r>
+        <w:rPr>
+          <w:lang w:val="en-US"/>
+        </w:rPr>
+        <w:t> of the second year</w:t>
+      </w:r>
+    </w:p>
+    <w:p>
+      <w:pPr>
+        <w:numPr>
+          <w:ilvl w:val="0"/>
+          <w:numId w:val="14"/>
+        </w:numPr>
+        <w:spacing w:line="276" w:lineRule="auto"/>
+        <w:rPr>
+          <w:lang w:val="en-US"/>
+        </w:rPr>
+      </w:pPr>
+      <w:r>
+        <w:rPr>
+          <w:b/>
+          <w:bCs/>
+          <w:lang w:val="en-US"/>
+        </w:rPr>
+        <w:t>1 point</w:t>
+      </w:r>
+      <w:r>
+        <w:rPr>
+          <w:lang w:val="en-US"/>
+        </w:rPr>
+        <w:t> for graduation by </w:t>
+      </w:r>
+      <w:r>
+        <w:rPr>
+          <w:b/>
+          <w:bCs/>
+          <w:lang w:val="en-US"/>
+        </w:rPr>
+        <w:t>December</w:t>
+      </w:r>
+      <w:r>
+        <w:rPr>
+          <w:lang w:val="en-US"/>
+        </w:rPr>
+        <w:t> of the second year</w:t>
+      </w:r>
+    </w:p>
+    <w:p>
+      <w:pPr>
+        <w:spacing w:line="276" w:lineRule="auto"/>
+        <w:rPr>
+          <w:lang w:val="en-US"/>
+        </w:rPr>
+      </w:pPr>
+      <w:r>
+        <w:rPr>
+          <w:lang w:val="en-US"/>
+        </w:rPr>
+        <w:t>A document providing more details on the procedure is available at the following</w:t>
+      </w:r>
+      <w:r>
+        <w:rPr>
+          <w:lang w:val="en-US"/>
+        </w:rPr>
+        <w:t xml:space="preserve"> </w:t>
+      </w:r>
+      <w:hyperlink r:id="rId14" w:history="1">
+        <w:r>
+          <w:rPr>
+            <w:rStyle w:val="Collegamentoipertestuale"/>
+            <w:lang w:val="en-US"/>
+          </w:rPr>
+          <w:t>link</w:t>
+        </w:r>
+      </w:hyperlink>
+      <w:r>
+        <w:rPr>
+          <w:lang w:val="en-US"/>
+        </w:rPr>
+        <w:t>.</w:t>
+      </w:r>
+    </w:p>
+    <w:p>
+      <w:pPr>
+        <w:spacing w:line="276" w:lineRule="auto"/>
+        <w:rPr>
+          <w:lang w:val="en-US"/>
+        </w:rPr>
+      </w:pPr>
+      <w:r>
+        <w:rPr>
+          <w:lang w:val="en-US"/>
+        </w:rPr>
+        <w:t>Other links of reference:</w:t>
+      </w:r>
+    </w:p>
+    <w:p>
+      <w:pPr>
+        <w:pStyle w:val="Paragrafoelenco"/>
+        <w:numPr>
+          <w:ilvl w:val="0"/>
+          <w:numId w:val="12"/>
+        </w:numPr>
+        <w:spacing w:line="276" w:lineRule="auto"/>
+        <w:rPr>
+          <w:lang w:val="en-US"/>
+        </w:rPr>
+      </w:pPr>
+      <w:r>
+        <w:rPr>
+          <w:lang w:val="en-US"/>
+        </w:rPr>
+        <w:t>Upload thesis and other Uniweb procedures</w:t>
+      </w:r>
+      <w:r>
+        <w:rPr>
+          <w:lang w:val="en-US"/>
+        </w:rPr>
+        <w:t xml:space="preserve"> (Italian)</w:t>
+      </w:r>
+    </w:p>
+    <w:p>
+      <w:pPr>
+        <w:pStyle w:val="Paragrafoelenco"/>
+        <w:numPr>
+          <w:ilvl w:val="1"/>
+          <w:numId w:val="12"/>
+        </w:numPr>
+        <w:spacing w:line="276" w:lineRule="auto"/>
+        <w:rPr>
+          <w:lang w:val="en-US"/>
+        </w:rPr>
+      </w:pPr>
+      <w:hyperlink r:id="rId15" w:history="1">
+        <w:r>
+          <w:rPr>
+            <w:rStyle w:val="Collegamentoipertestuale"/>
+            <w:lang w:val="en-US"/>
+          </w:rPr>
+          <w:t>https://www.unipd.it/manuali-uniweb</w:t>
+        </w:r>
+      </w:hyperlink>
+      <w:r>
+        <w:rPr>
+          <w:lang w:val="en-US"/>
+        </w:rPr>
+        <w:t xml:space="preserve"> </w:t>
+      </w:r>
+    </w:p>
+    <w:p>
+      <w:pPr>
+        <w:pStyle w:val="Titolo1"/>
+        <w:spacing w:line="276" w:lineRule="auto"/>
+        <w:jc w:val="center"/>
+      </w:pPr>
+      <w:bookmarkStart w:id="1" w:name="_Toc170926850"/>
+      <w:r>
+        <w:t xml:space="preserve">First Step: </w:t>
+      </w:r>
+      <w:r>
+        <w:t>Practical</w:t>
+      </w:r>
+      <w:r>
+        <w:t xml:space="preserve"> Info</w:t>
+      </w:r>
+      <w:bookmarkEnd w:id="1"/>
+    </w:p>
+    <w:p>
+      <w:pPr>
+        <w:spacing w:line="276" w:lineRule="auto"/>
+        <w:rPr>
+          <w:lang w:val="en-US"/>
+        </w:rPr>
+      </w:pPr>
+      <w:r>
+        <w:rPr>
+          <w:lang w:val="en-US"/>
+        </w:rPr>
+        <w:t>Now:</w:t>
+      </w:r>
+    </w:p>
+    <w:p>
+      <w:pPr>
+        <w:pStyle w:val="Paragrafoelenco"/>
+        <w:numPr>
+          <w:ilvl w:val="0"/>
+          <w:numId w:val="12"/>
+        </w:numPr>
+        <w:spacing w:line="276" w:lineRule="auto"/>
+        <w:rPr>
+          <w:lang w:val="en-US"/>
+        </w:rPr>
+      </w:pPr>
+      <w:r>
+        <w:rPr>
+          <w:lang w:val="en-US"/>
+        </w:rPr>
+        <w:t>T</w:t>
+      </w:r>
+      <w:r>
+        <w:rPr>
+          <w:lang w:val="en-US"/>
+        </w:rPr>
+        <w:t>he best way is to first talk to the professor you want to have the thesis with, that is a professor of the field/topics you are interested in</w:t>
+      </w:r>
+    </w:p>
+    <w:p>
+      <w:pPr>
+        <w:pStyle w:val="Paragrafoelenco"/>
+        <w:numPr>
+          <w:ilvl w:val="1"/>
+          <w:numId w:val="12"/>
+        </w:numPr>
+        <w:spacing w:line="276" w:lineRule="auto"/>
+        <w:rPr>
+          <w:lang w:val="en-US"/>
+        </w:rPr>
+      </w:pPr>
+      <w:r>
+        <w:rPr>
+          <w:lang w:val="en-US"/>
+        </w:rPr>
+        <w:t>the supervisor must be related to the topics of the thesis and usually coincides with the major path; no problem if you do something else anyway</w:t>
+      </w:r>
+    </w:p>
+    <w:p>
+      <w:pPr>
+        <w:pStyle w:val="Titolo2"/>
+        <w:pBdr>
+          <w:bottom w:val="single" w:sz="6" w:space="1" w:color="auto"/>
+        </w:pBdr>
+        <w:jc w:val="center"/>
+        <w:rPr>
+          <w:lang w:val="en-US"/>
+        </w:rPr>
+      </w:pPr>
+      <w:bookmarkStart w:id="2" w:name="_Toc170926851"/>
+      <w:r>
+        <w:rPr>
+          <w:lang w:val="en-US"/>
+        </w:rPr>
+        <w:t>Miscellanea of related questions</w:t>
+      </w:r>
+      <w:bookmarkEnd w:id="2"/>
+    </w:p>
+    <w:p>
+      <w:pPr>
+        <w:spacing w:after="0"/>
+        <w:rPr>
+          <w:lang w:val="en-US"/>
+        </w:rPr>
+      </w:pPr>
+    </w:p>
+    <w:p>
+      <w:pPr>
+        <w:pStyle w:val="Paragrafoelenco"/>
+        <w:numPr>
+          <w:ilvl w:val="0"/>
+          <w:numId w:val="12"/>
+        </w:numPr>
+        <w:rPr>
+          <w:lang w:val="en-US"/>
+        </w:rPr>
+      </w:pPr>
+      <w:r>
+        <w:rPr>
+          <w:lang w:val="en-US"/>
+        </w:rPr>
+        <w:t xml:space="preserve">Can Professors from other departments supervise master thesis? </w:t>
+      </w:r>
+    </w:p>
+    <w:p>
+      <w:pPr>
+        <w:pStyle w:val="Paragrafoelenco"/>
+        <w:rPr>
+          <w:lang w:val="en-US"/>
+        </w:rPr>
+      </w:pPr>
+    </w:p>
+    <w:p>
+      <w:pPr>
+        <w:pStyle w:val="Paragrafoelenco"/>
+        <w:numPr>
+          <w:ilvl w:val="0"/>
+          <w:numId w:val="12"/>
+        </w:numPr>
+        <w:rPr>
+          <w:lang w:val="en-US"/>
+        </w:rPr>
+      </w:pPr>
+      <w:r>
+        <w:rPr>
+          <w:lang w:val="en-US"/>
+        </w:rPr>
+        <w:t>Hi, when I started my thesis (march 2023) this was not possible, I was told from professor Baldan that only professors teaching strictly inside computer science (which should be those here (</w:t>
+      </w:r>
+      <w:hyperlink r:id="rId16" w:history="1">
+        <w:r>
+          <w:rPr>
+            <w:rStyle w:val="Collegamentoipertestuale"/>
+            <w:lang w:val="en-US"/>
+          </w:rPr>
+          <w:t>https://en.didattica.unipd.it/off/2023/LM/SC/SC2598</w:t>
+        </w:r>
+      </w:hyperlink>
+      <w:r>
+        <w:rPr>
+          <w:lang w:val="en-US"/>
+        </w:rPr>
+        <w:t xml:space="preserve">), but relative to the year you started) can be supervisors. </w:t>
+      </w:r>
+    </w:p>
+    <w:p>
+      <w:pPr>
+        <w:pStyle w:val="Paragrafoelenco"/>
+        <w:rPr>
+          <w:lang w:val="en-US"/>
+        </w:rPr>
+      </w:pPr>
+      <w:r>
+        <w:rPr>
+          <w:lang w:val="en-US"/>
+        </w:rPr>
+        <w:t xml:space="preserve">Nothing stops you from having another external supervisor if you're working with another department, but you may need to find an internal professor willing to follow you as well as main supervisor, unless these rules changed. </w:t>
+      </w:r>
+    </w:p>
+    <w:p>
+      <w:pPr>
+        <w:pStyle w:val="Paragrafoelenco"/>
+        <w:rPr>
+          <w:lang w:val="en-US"/>
+        </w:rPr>
+      </w:pPr>
+      <w:r>
+        <w:rPr>
+          <w:lang w:val="en-US"/>
+        </w:rPr>
+        <w:t xml:space="preserve">I suggest you </w:t>
+      </w:r>
+      <w:proofErr w:type="gramStart"/>
+      <w:r>
+        <w:rPr>
+          <w:lang w:val="en-US"/>
+        </w:rPr>
+        <w:t>to ask</w:t>
+      </w:r>
+      <w:proofErr w:type="gramEnd"/>
+      <w:r>
+        <w:rPr>
+          <w:lang w:val="en-US"/>
+        </w:rPr>
+        <w:t xml:space="preserve"> directly to the head of studies, so according to this page (</w:t>
+      </w:r>
+      <w:hyperlink r:id="rId17" w:history="1">
+        <w:r>
+          <w:rPr>
+            <w:rStyle w:val="Collegamentoipertestuale"/>
+            <w:lang w:val="en-US"/>
+          </w:rPr>
+          <w:t>https://informatica.math.unipd.it/en/master/admission.html</w:t>
+        </w:r>
+      </w:hyperlink>
+      <w:r>
+        <w:rPr>
+          <w:lang w:val="en-US"/>
+        </w:rPr>
+        <w:t xml:space="preserve"> )</w:t>
+      </w:r>
+      <w:r>
+        <w:rPr>
+          <w:lang w:val="en-US"/>
+        </w:rPr>
+        <w:t xml:space="preserve"> professors Palazzi and Da San Martino</w:t>
+      </w:r>
+      <w:r>
+        <w:rPr>
+          <w:lang w:val="en-US"/>
+        </w:rPr>
+        <w:br w:type="page"/>
+      </w:r>
+    </w:p>
+    <w:p>
+      <w:pPr>
+        <w:pStyle w:val="Titolo1"/>
+        <w:spacing w:line="276" w:lineRule="auto"/>
+        <w:jc w:val="center"/>
+      </w:pPr>
+      <w:bookmarkStart w:id="3" w:name="_Toc170926852"/>
+      <w:r>
+        <w:lastRenderedPageBreak/>
+        <w:t>X</w:t>
+      </w:r>
+      <w:r>
+        <w:t xml:space="preserve"> Step: </w:t>
+      </w:r>
+      <w:r>
+        <w:t>Thesis</w:t>
+      </w:r>
+      <w:bookmarkEnd w:id="3"/>
+    </w:p>
+    <w:p>
+      <w:pPr>
+        <w:spacing w:line="276" w:lineRule="auto"/>
+        <w:rPr>
+          <w:lang w:val="en-US"/>
+        </w:rPr>
+      </w:pPr>
+      <w:r>
+        <w:rPr>
+          <w:lang w:val="en-US"/>
+        </w:rPr>
+        <w:t>Generally:</w:t>
+      </w:r>
+    </w:p>
+    <w:p>
+      <w:pPr>
+        <w:pStyle w:val="Paragrafoelenco"/>
+        <w:numPr>
+          <w:ilvl w:val="0"/>
+          <w:numId w:val="12"/>
+        </w:numPr>
+        <w:spacing w:line="276" w:lineRule="auto"/>
+        <w:rPr>
+          <w:lang w:val="en-US"/>
+        </w:rPr>
+      </w:pPr>
+      <w:r>
+        <w:rPr>
+          <w:lang w:val="en-US"/>
+        </w:rPr>
+        <w:t>There is no strict/mandatory requirement for the thesis, do as you like about number of pages, font, size, sections. This depends on your supervisor usually</w:t>
+      </w:r>
+    </w:p>
+    <w:p>
+      <w:pPr>
+        <w:pStyle w:val="Paragrafoelenco"/>
+        <w:numPr>
+          <w:ilvl w:val="0"/>
+          <w:numId w:val="12"/>
+        </w:numPr>
+        <w:spacing w:line="276" w:lineRule="auto"/>
+        <w:rPr>
+          <w:lang w:val="en-US"/>
+        </w:rPr>
+      </w:pPr>
+      <w:r>
+        <w:rPr>
+          <w:lang w:val="en-US"/>
+        </w:rPr>
+        <w:t xml:space="preserve">It has to be uploaded on </w:t>
+      </w:r>
+      <w:hyperlink r:id="rId18" w:history="1">
+        <w:r>
+          <w:rPr>
+            <w:rStyle w:val="Collegamentoipertestuale"/>
+            <w:lang w:val="en-US"/>
+          </w:rPr>
+          <w:t>https://servizi-informatica.math.unipd.it/</w:t>
+        </w:r>
+      </w:hyperlink>
+      <w:r>
+        <w:rPr>
+          <w:lang w:val="en-US"/>
+        </w:rPr>
+        <w:t xml:space="preserve"> </w:t>
+      </w:r>
+    </w:p>
+    <w:p>
+      <w:pPr>
+        <w:pStyle w:val="Titolo2"/>
+        <w:pBdr>
+          <w:bottom w:val="single" w:sz="6" w:space="1" w:color="auto"/>
+        </w:pBdr>
+        <w:jc w:val="center"/>
+        <w:rPr>
+          <w:lang w:val="en-US"/>
+        </w:rPr>
+      </w:pPr>
+      <w:bookmarkStart w:id="4" w:name="_Toc170926853"/>
+      <w:r>
+        <w:rPr>
+          <w:lang w:val="en-US"/>
+        </w:rPr>
+        <w:t xml:space="preserve">Templates for </w:t>
+      </w:r>
+      <w:r>
+        <w:rPr>
+          <w:lang w:val="en-US"/>
+        </w:rPr>
+        <w:t>thesis</w:t>
+      </w:r>
+      <w:bookmarkEnd w:id="4"/>
+    </w:p>
+    <w:p>
+      <w:pPr>
+        <w:spacing w:after="0"/>
+        <w:rPr>
+          <w:lang w:val="en-US"/>
+        </w:rPr>
+      </w:pPr>
+    </w:p>
+    <w:p>
+      <w:pPr>
+        <w:rPr>
+          <w:lang w:val="en-US"/>
+        </w:rPr>
+      </w:pPr>
+      <w:r>
+        <w:rPr>
+          <w:lang w:val="en-US"/>
+        </w:rPr>
+        <w:t>aaa</w:t>
+      </w:r>
+    </w:p>
+    <w:p>
+      <w:pPr>
+        <w:rPr>
+          <w:lang w:val="en-US"/>
+        </w:rPr>
+      </w:pPr>
+      <w:r>
+        <w:rPr>
+          <w:lang w:val="en-US"/>
+        </w:rPr>
+        <w:br w:type="page"/>
+      </w:r>
+    </w:p>
+    <w:p>
+      <w:pPr>
+        <w:pStyle w:val="Titolo1"/>
+        <w:spacing w:line="276" w:lineRule="auto"/>
+        <w:jc w:val="center"/>
+        <w:rPr>
+          <w:lang w:val="en-US"/>
+        </w:rPr>
+      </w:pPr>
+      <w:bookmarkStart w:id="5" w:name="_Toc170926854"/>
+      <w:r>
+        <w:rPr>
+          <w:lang w:val="en-US"/>
+        </w:rPr>
+        <w:lastRenderedPageBreak/>
+        <w:t xml:space="preserve">X Step: </w:t>
+      </w:r>
+      <w:r>
+        <w:rPr>
+          <w:lang w:val="en-US"/>
+        </w:rPr>
+        <w:t>Thesis Discussion</w:t>
+      </w:r>
+      <w:r>
+        <w:rPr>
+          <w:lang w:val="en-US"/>
+        </w:rPr>
+        <w:t xml:space="preserve"> a</w:t>
+      </w:r>
+      <w:r>
+        <w:rPr>
+          <w:lang w:val="en-US"/>
+        </w:rPr>
+        <w:t>nd Presentation</w:t>
+      </w:r>
+      <w:bookmarkEnd w:id="5"/>
+    </w:p>
+    <w:p>
+      <w:pPr>
+        <w:spacing w:line="276" w:lineRule="auto"/>
+        <w:rPr>
+          <w:lang w:val="en-US"/>
+        </w:rPr>
+      </w:pPr>
+      <w:r>
+        <w:rPr>
+          <w:lang w:val="en-US"/>
+        </w:rPr>
+        <w:t xml:space="preserve">The graduation date and discussion date are different. Later </w:t>
+      </w:r>
+      <w:r>
+        <w:rPr>
+          <w:lang w:val="en-US"/>
+        </w:rPr>
+        <w:t>you</w:t>
+      </w:r>
+      <w:r>
+        <w:rPr>
+          <w:lang w:val="en-US"/>
+        </w:rPr>
+        <w:t xml:space="preserve"> will receive an email including the pdf with timings and everything.</w:t>
+      </w:r>
+      <w:r>
+        <w:rPr>
+          <w:lang w:val="en-US"/>
+        </w:rPr>
+        <w:t xml:space="preserve"> </w:t>
+      </w:r>
+    </w:p>
+    <w:p>
+      <w:pPr>
+        <w:spacing w:line="276" w:lineRule="auto"/>
+        <w:rPr>
+          <w:lang w:val="en-US"/>
+        </w:rPr>
+      </w:pPr>
+      <w:r>
+        <w:rPr>
+          <w:lang w:val="en-US"/>
+        </w:rPr>
+        <w:t>It lasts 15 minutes + 5 of questions.</w:t>
+      </w:r>
+    </w:p>
+    <w:p>
+      <w:pPr>
+        <w:spacing w:line="276" w:lineRule="auto"/>
+        <w:rPr>
+          <w:lang w:val="en-US"/>
+        </w:rPr>
+      </w:pPr>
+    </w:p>
+    <w:p>
+      <w:pPr>
+        <w:pStyle w:val="Titolo2"/>
+        <w:pBdr>
+          <w:bottom w:val="single" w:sz="6" w:space="1" w:color="auto"/>
+        </w:pBdr>
+        <w:jc w:val="center"/>
+        <w:rPr>
+          <w:lang w:val="en-US"/>
+        </w:rPr>
+      </w:pPr>
+      <w:bookmarkStart w:id="6" w:name="_Toc170926855"/>
+      <w:r>
+        <w:rPr>
+          <w:lang w:val="en-US"/>
+        </w:rPr>
+        <w:t>Templates for presentation</w:t>
+      </w:r>
+      <w:bookmarkEnd w:id="6"/>
+    </w:p>
+    <w:p>
+      <w:pPr>
+        <w:spacing w:after="0"/>
+        <w:rPr>
+          <w:lang w:val="en-US"/>
+        </w:rPr>
+      </w:pPr>
+    </w:p>
+    <w:p>
+      <w:pPr>
+        <w:rPr>
+          <w:lang w:val="en-US"/>
+        </w:rPr>
+      </w:pPr>
+      <w:r>
+        <w:rPr>
+          <w:lang w:val="en-US"/>
+        </w:rPr>
+        <w:t>aaa</w:t>
+      </w:r>
     </w:p>
     <w:sectPr>
       <w:pgSz w:w="11906" w:h="16838"/>
@@ -828,6 +3120,529 @@
       <w:pPr>
         <w:ind w:left="1584" w:hanging="1584"/>
       </w:pPr>
+    </w:lvl>
+  </w:abstractNum>
+  <w:abstractNum w:abstractNumId="1" w15:restartNumberingAfterBreak="0">
+    <w:nsid w:val="264C582C"/>
+    <w:multiLevelType w:val="hybridMultilevel"/>
+    <w:tmpl w:val="9AC2A3CC"/>
+    <w:lvl w:ilvl="0" w:tplc="02C21A62">
+      <w:numFmt w:val="bullet"/>
+      <w:lvlText w:val="-"/>
+      <w:lvlJc w:val="left"/>
+      <w:pPr>
+        <w:ind w:left="720" w:hanging="360"/>
+      </w:pPr>
+      <w:rPr>
+        <w:rFonts w:ascii="Aptos" w:eastAsiaTheme="minorEastAsia" w:hAnsi="Aptos" w:cstheme="minorBidi" w:hint="default"/>
+      </w:rPr>
+    </w:lvl>
+    <w:lvl w:ilvl="1" w:tplc="04100003">
+      <w:start w:val="1"/>
+      <w:numFmt w:val="bullet"/>
+      <w:lvlText w:val="o"/>
+      <w:lvlJc w:val="left"/>
+      <w:pPr>
+        <w:ind w:left="1440" w:hanging="360"/>
+      </w:pPr>
+      <w:rPr>
+        <w:rFonts w:ascii="Courier New" w:hAnsi="Courier New" w:cs="Courier New" w:hint="default"/>
+      </w:rPr>
+    </w:lvl>
+    <w:lvl w:ilvl="2" w:tplc="04100005" w:tentative="1">
+      <w:start w:val="1"/>
+      <w:numFmt w:val="bullet"/>
+      <w:lvlText w:val=""/>
+      <w:lvlJc w:val="left"/>
+      <w:pPr>
+        <w:ind w:left="2160" w:hanging="360"/>
+      </w:pPr>
+      <w:rPr>
+        <w:rFonts w:ascii="Wingdings" w:hAnsi="Wingdings" w:hint="default"/>
+      </w:rPr>
+    </w:lvl>
+    <w:lvl w:ilvl="3" w:tplc="04100001" w:tentative="1">
+      <w:start w:val="1"/>
+      <w:numFmt w:val="bullet"/>
+      <w:lvlText w:val=""/>
+      <w:lvlJc w:val="left"/>
+      <w:pPr>
+        <w:ind w:left="2880" w:hanging="360"/>
+      </w:pPr>
+      <w:rPr>
+        <w:rFonts w:ascii="Symbol" w:hAnsi="Symbol" w:hint="default"/>
+      </w:rPr>
+    </w:lvl>
+    <w:lvl w:ilvl="4" w:tplc="04100003" w:tentative="1">
+      <w:start w:val="1"/>
+      <w:numFmt w:val="bullet"/>
+      <w:lvlText w:val="o"/>
+      <w:lvlJc w:val="left"/>
+      <w:pPr>
+        <w:ind w:left="3600" w:hanging="360"/>
+      </w:pPr>
+      <w:rPr>
+        <w:rFonts w:ascii="Courier New" w:hAnsi="Courier New" w:cs="Courier New" w:hint="default"/>
+      </w:rPr>
+    </w:lvl>
+    <w:lvl w:ilvl="5" w:tplc="04100005" w:tentative="1">
+      <w:start w:val="1"/>
+      <w:numFmt w:val="bullet"/>
+      <w:lvlText w:val=""/>
+      <w:lvlJc w:val="left"/>
+      <w:pPr>
+        <w:ind w:left="4320" w:hanging="360"/>
+      </w:pPr>
+      <w:rPr>
+        <w:rFonts w:ascii="Wingdings" w:hAnsi="Wingdings" w:hint="default"/>
+      </w:rPr>
+    </w:lvl>
+    <w:lvl w:ilvl="6" w:tplc="04100001" w:tentative="1">
+      <w:start w:val="1"/>
+      <w:numFmt w:val="bullet"/>
+      <w:lvlText w:val=""/>
+      <w:lvlJc w:val="left"/>
+      <w:pPr>
+        <w:ind w:left="5040" w:hanging="360"/>
+      </w:pPr>
+      <w:rPr>
+        <w:rFonts w:ascii="Symbol" w:hAnsi="Symbol" w:hint="default"/>
+      </w:rPr>
+    </w:lvl>
+    <w:lvl w:ilvl="7" w:tplc="04100003" w:tentative="1">
+      <w:start w:val="1"/>
+      <w:numFmt w:val="bullet"/>
+      <w:lvlText w:val="o"/>
+      <w:lvlJc w:val="left"/>
+      <w:pPr>
+        <w:ind w:left="5760" w:hanging="360"/>
+      </w:pPr>
+      <w:rPr>
+        <w:rFonts w:ascii="Courier New" w:hAnsi="Courier New" w:cs="Courier New" w:hint="default"/>
+      </w:rPr>
+    </w:lvl>
+    <w:lvl w:ilvl="8" w:tplc="04100005" w:tentative="1">
+      <w:start w:val="1"/>
+      <w:numFmt w:val="bullet"/>
+      <w:lvlText w:val=""/>
+      <w:lvlJc w:val="left"/>
+      <w:pPr>
+        <w:ind w:left="6480" w:hanging="360"/>
+      </w:pPr>
+      <w:rPr>
+        <w:rFonts w:ascii="Wingdings" w:hAnsi="Wingdings" w:hint="default"/>
+      </w:rPr>
+    </w:lvl>
+  </w:abstractNum>
+  <w:abstractNum w:abstractNumId="2" w15:restartNumberingAfterBreak="0">
+    <w:nsid w:val="2A663B5F"/>
+    <w:multiLevelType w:val="multilevel"/>
+    <w:tmpl w:val="EA7AE5A0"/>
+    <w:lvl w:ilvl="0">
+      <w:start w:val="1"/>
+      <w:numFmt w:val="bullet"/>
+      <w:lvlText w:val=""/>
+      <w:lvlJc w:val="left"/>
+      <w:pPr>
+        <w:tabs>
+          <w:tab w:val="num" w:pos="720"/>
+        </w:tabs>
+        <w:ind w:left="720" w:hanging="360"/>
+      </w:pPr>
+      <w:rPr>
+        <w:rFonts w:ascii="Symbol" w:hAnsi="Symbol" w:hint="default"/>
+        <w:sz w:val="20"/>
+      </w:rPr>
+    </w:lvl>
+    <w:lvl w:ilvl="1" w:tentative="1">
+      <w:start w:val="1"/>
+      <w:numFmt w:val="bullet"/>
+      <w:lvlText w:val="o"/>
+      <w:lvlJc w:val="left"/>
+      <w:pPr>
+        <w:tabs>
+          <w:tab w:val="num" w:pos="1440"/>
+        </w:tabs>
+        <w:ind w:left="1440" w:hanging="360"/>
+      </w:pPr>
+      <w:rPr>
+        <w:rFonts w:ascii="Courier New" w:hAnsi="Courier New" w:hint="default"/>
+        <w:sz w:val="20"/>
+      </w:rPr>
+    </w:lvl>
+    <w:lvl w:ilvl="2" w:tentative="1">
+      <w:start w:val="1"/>
+      <w:numFmt w:val="bullet"/>
+      <w:lvlText w:val=""/>
+      <w:lvlJc w:val="left"/>
+      <w:pPr>
+        <w:tabs>
+          <w:tab w:val="num" w:pos="2160"/>
+        </w:tabs>
+        <w:ind w:left="2160" w:hanging="360"/>
+      </w:pPr>
+      <w:rPr>
+        <w:rFonts w:ascii="Wingdings" w:hAnsi="Wingdings" w:hint="default"/>
+        <w:sz w:val="20"/>
+      </w:rPr>
+    </w:lvl>
+    <w:lvl w:ilvl="3" w:tentative="1">
+      <w:start w:val="1"/>
+      <w:numFmt w:val="bullet"/>
+      <w:lvlText w:val=""/>
+      <w:lvlJc w:val="left"/>
+      <w:pPr>
+        <w:tabs>
+          <w:tab w:val="num" w:pos="2880"/>
+        </w:tabs>
+        <w:ind w:left="2880" w:hanging="360"/>
+      </w:pPr>
+      <w:rPr>
+        <w:rFonts w:ascii="Wingdings" w:hAnsi="Wingdings" w:hint="default"/>
+        <w:sz w:val="20"/>
+      </w:rPr>
+    </w:lvl>
+    <w:lvl w:ilvl="4" w:tentative="1">
+      <w:start w:val="1"/>
+      <w:numFmt w:val="bullet"/>
+      <w:lvlText w:val=""/>
+      <w:lvlJc w:val="left"/>
+      <w:pPr>
+        <w:tabs>
+          <w:tab w:val="num" w:pos="3600"/>
+        </w:tabs>
+        <w:ind w:left="3600" w:hanging="360"/>
+      </w:pPr>
+      <w:rPr>
+        <w:rFonts w:ascii="Wingdings" w:hAnsi="Wingdings" w:hint="default"/>
+        <w:sz w:val="20"/>
+      </w:rPr>
+    </w:lvl>
+    <w:lvl w:ilvl="5" w:tentative="1">
+      <w:start w:val="1"/>
+      <w:numFmt w:val="bullet"/>
+      <w:lvlText w:val=""/>
+      <w:lvlJc w:val="left"/>
+      <w:pPr>
+        <w:tabs>
+          <w:tab w:val="num" w:pos="4320"/>
+        </w:tabs>
+        <w:ind w:left="4320" w:hanging="360"/>
+      </w:pPr>
+      <w:rPr>
+        <w:rFonts w:ascii="Wingdings" w:hAnsi="Wingdings" w:hint="default"/>
+        <w:sz w:val="20"/>
+      </w:rPr>
+    </w:lvl>
+    <w:lvl w:ilvl="6" w:tentative="1">
+      <w:start w:val="1"/>
+      <w:numFmt w:val="bullet"/>
+      <w:lvlText w:val=""/>
+      <w:lvlJc w:val="left"/>
+      <w:pPr>
+        <w:tabs>
+          <w:tab w:val="num" w:pos="5040"/>
+        </w:tabs>
+        <w:ind w:left="5040" w:hanging="360"/>
+      </w:pPr>
+      <w:rPr>
+        <w:rFonts w:ascii="Wingdings" w:hAnsi="Wingdings" w:hint="default"/>
+        <w:sz w:val="20"/>
+      </w:rPr>
+    </w:lvl>
+    <w:lvl w:ilvl="7" w:tentative="1">
+      <w:start w:val="1"/>
+      <w:numFmt w:val="bullet"/>
+      <w:lvlText w:val=""/>
+      <w:lvlJc w:val="left"/>
+      <w:pPr>
+        <w:tabs>
+          <w:tab w:val="num" w:pos="5760"/>
+        </w:tabs>
+        <w:ind w:left="5760" w:hanging="360"/>
+      </w:pPr>
+      <w:rPr>
+        <w:rFonts w:ascii="Wingdings" w:hAnsi="Wingdings" w:hint="default"/>
+        <w:sz w:val="20"/>
+      </w:rPr>
+    </w:lvl>
+    <w:lvl w:ilvl="8" w:tentative="1">
+      <w:start w:val="1"/>
+      <w:numFmt w:val="bullet"/>
+      <w:lvlText w:val=""/>
+      <w:lvlJc w:val="left"/>
+      <w:pPr>
+        <w:tabs>
+          <w:tab w:val="num" w:pos="6480"/>
+        </w:tabs>
+        <w:ind w:left="6480" w:hanging="360"/>
+      </w:pPr>
+      <w:rPr>
+        <w:rFonts w:ascii="Wingdings" w:hAnsi="Wingdings" w:hint="default"/>
+        <w:sz w:val="20"/>
+      </w:rPr>
+    </w:lvl>
+  </w:abstractNum>
+  <w:abstractNum w:abstractNumId="3" w15:restartNumberingAfterBreak="0">
+    <w:nsid w:val="5BB20AB4"/>
+    <w:multiLevelType w:val="multilevel"/>
+    <w:tmpl w:val="B78E6E8C"/>
+    <w:lvl w:ilvl="0">
+      <w:start w:val="1"/>
+      <w:numFmt w:val="bullet"/>
+      <w:lvlText w:val=""/>
+      <w:lvlJc w:val="left"/>
+      <w:pPr>
+        <w:tabs>
+          <w:tab w:val="num" w:pos="720"/>
+        </w:tabs>
+        <w:ind w:left="720" w:hanging="360"/>
+      </w:pPr>
+      <w:rPr>
+        <w:rFonts w:ascii="Symbol" w:hAnsi="Symbol" w:hint="default"/>
+        <w:sz w:val="20"/>
+      </w:rPr>
+    </w:lvl>
+    <w:lvl w:ilvl="1" w:tentative="1">
+      <w:start w:val="1"/>
+      <w:numFmt w:val="bullet"/>
+      <w:lvlText w:val="o"/>
+      <w:lvlJc w:val="left"/>
+      <w:pPr>
+        <w:tabs>
+          <w:tab w:val="num" w:pos="1440"/>
+        </w:tabs>
+        <w:ind w:left="1440" w:hanging="360"/>
+      </w:pPr>
+      <w:rPr>
+        <w:rFonts w:ascii="Courier New" w:hAnsi="Courier New" w:hint="default"/>
+        <w:sz w:val="20"/>
+      </w:rPr>
+    </w:lvl>
+    <w:lvl w:ilvl="2" w:tentative="1">
+      <w:start w:val="1"/>
+      <w:numFmt w:val="bullet"/>
+      <w:lvlText w:val=""/>
+      <w:lvlJc w:val="left"/>
+      <w:pPr>
+        <w:tabs>
+          <w:tab w:val="num" w:pos="2160"/>
+        </w:tabs>
+        <w:ind w:left="2160" w:hanging="360"/>
+      </w:pPr>
+      <w:rPr>
+        <w:rFonts w:ascii="Wingdings" w:hAnsi="Wingdings" w:hint="default"/>
+        <w:sz w:val="20"/>
+      </w:rPr>
+    </w:lvl>
+    <w:lvl w:ilvl="3" w:tentative="1">
+      <w:start w:val="1"/>
+      <w:numFmt w:val="bullet"/>
+      <w:lvlText w:val=""/>
+      <w:lvlJc w:val="left"/>
+      <w:pPr>
+        <w:tabs>
+          <w:tab w:val="num" w:pos="2880"/>
+        </w:tabs>
+        <w:ind w:left="2880" w:hanging="360"/>
+      </w:pPr>
+      <w:rPr>
+        <w:rFonts w:ascii="Wingdings" w:hAnsi="Wingdings" w:hint="default"/>
+        <w:sz w:val="20"/>
+      </w:rPr>
+    </w:lvl>
+    <w:lvl w:ilvl="4" w:tentative="1">
+      <w:start w:val="1"/>
+      <w:numFmt w:val="bullet"/>
+      <w:lvlText w:val=""/>
+      <w:lvlJc w:val="left"/>
+      <w:pPr>
+        <w:tabs>
+          <w:tab w:val="num" w:pos="3600"/>
+        </w:tabs>
+        <w:ind w:left="3600" w:hanging="360"/>
+      </w:pPr>
+      <w:rPr>
+        <w:rFonts w:ascii="Wingdings" w:hAnsi="Wingdings" w:hint="default"/>
+        <w:sz w:val="20"/>
+      </w:rPr>
+    </w:lvl>
+    <w:lvl w:ilvl="5" w:tentative="1">
+      <w:start w:val="1"/>
+      <w:numFmt w:val="bullet"/>
+      <w:lvlText w:val=""/>
+      <w:lvlJc w:val="left"/>
+      <w:pPr>
+        <w:tabs>
+          <w:tab w:val="num" w:pos="4320"/>
+        </w:tabs>
+        <w:ind w:left="4320" w:hanging="360"/>
+      </w:pPr>
+      <w:rPr>
+        <w:rFonts w:ascii="Wingdings" w:hAnsi="Wingdings" w:hint="default"/>
+        <w:sz w:val="20"/>
+      </w:rPr>
+    </w:lvl>
+    <w:lvl w:ilvl="6" w:tentative="1">
+      <w:start w:val="1"/>
+      <w:numFmt w:val="bullet"/>
+      <w:lvlText w:val=""/>
+      <w:lvlJc w:val="left"/>
+      <w:pPr>
+        <w:tabs>
+          <w:tab w:val="num" w:pos="5040"/>
+        </w:tabs>
+        <w:ind w:left="5040" w:hanging="360"/>
+      </w:pPr>
+      <w:rPr>
+        <w:rFonts w:ascii="Wingdings" w:hAnsi="Wingdings" w:hint="default"/>
+        <w:sz w:val="20"/>
+      </w:rPr>
+    </w:lvl>
+    <w:lvl w:ilvl="7" w:tentative="1">
+      <w:start w:val="1"/>
+      <w:numFmt w:val="bullet"/>
+      <w:lvlText w:val=""/>
+      <w:lvlJc w:val="left"/>
+      <w:pPr>
+        <w:tabs>
+          <w:tab w:val="num" w:pos="5760"/>
+        </w:tabs>
+        <w:ind w:left="5760" w:hanging="360"/>
+      </w:pPr>
+      <w:rPr>
+        <w:rFonts w:ascii="Wingdings" w:hAnsi="Wingdings" w:hint="default"/>
+        <w:sz w:val="20"/>
+      </w:rPr>
+    </w:lvl>
+    <w:lvl w:ilvl="8" w:tentative="1">
+      <w:start w:val="1"/>
+      <w:numFmt w:val="bullet"/>
+      <w:lvlText w:val=""/>
+      <w:lvlJc w:val="left"/>
+      <w:pPr>
+        <w:tabs>
+          <w:tab w:val="num" w:pos="6480"/>
+        </w:tabs>
+        <w:ind w:left="6480" w:hanging="360"/>
+      </w:pPr>
+      <w:rPr>
+        <w:rFonts w:ascii="Wingdings" w:hAnsi="Wingdings" w:hint="default"/>
+        <w:sz w:val="20"/>
+      </w:rPr>
+    </w:lvl>
+  </w:abstractNum>
+  <w:abstractNum w:abstractNumId="4" w15:restartNumberingAfterBreak="0">
+    <w:nsid w:val="7E777633"/>
+    <w:multiLevelType w:val="hybridMultilevel"/>
+    <w:tmpl w:val="A01E354C"/>
+    <w:lvl w:ilvl="0" w:tplc="04100001">
+      <w:start w:val="1"/>
+      <w:numFmt w:val="bullet"/>
+      <w:lvlText w:val=""/>
+      <w:lvlJc w:val="left"/>
+      <w:pPr>
+        <w:ind w:left="720" w:hanging="360"/>
+      </w:pPr>
+      <w:rPr>
+        <w:rFonts w:ascii="Symbol" w:hAnsi="Symbol" w:hint="default"/>
+      </w:rPr>
+    </w:lvl>
+    <w:lvl w:ilvl="1" w:tplc="04100003" w:tentative="1">
+      <w:start w:val="1"/>
+      <w:numFmt w:val="bullet"/>
+      <w:lvlText w:val="o"/>
+      <w:lvlJc w:val="left"/>
+      <w:pPr>
+        <w:ind w:left="1440" w:hanging="360"/>
+      </w:pPr>
+      <w:rPr>
+        <w:rFonts w:ascii="Courier New" w:hAnsi="Courier New" w:cs="Courier New" w:hint="default"/>
+      </w:rPr>
+    </w:lvl>
+    <w:lvl w:ilvl="2" w:tplc="04100005" w:tentative="1">
+      <w:start w:val="1"/>
+      <w:numFmt w:val="bullet"/>
+      <w:lvlText w:val=""/>
+      <w:lvlJc w:val="left"/>
+      <w:pPr>
+        <w:ind w:left="2160" w:hanging="360"/>
+      </w:pPr>
+      <w:rPr>
+        <w:rFonts w:ascii="Wingdings" w:hAnsi="Wingdings" w:hint="default"/>
+      </w:rPr>
+    </w:lvl>
+    <w:lvl w:ilvl="3" w:tplc="04100001" w:tentative="1">
+      <w:start w:val="1"/>
+      <w:numFmt w:val="bullet"/>
+      <w:lvlText w:val=""/>
+      <w:lvlJc w:val="left"/>
+      <w:pPr>
+        <w:ind w:left="2880" w:hanging="360"/>
+      </w:pPr>
+      <w:rPr>
+        <w:rFonts w:ascii="Symbol" w:hAnsi="Symbol" w:hint="default"/>
+      </w:rPr>
+    </w:lvl>
+    <w:lvl w:ilvl="4" w:tplc="04100003" w:tentative="1">
+      <w:start w:val="1"/>
+      <w:numFmt w:val="bullet"/>
+      <w:lvlText w:val="o"/>
+      <w:lvlJc w:val="left"/>
+      <w:pPr>
+        <w:ind w:left="3600" w:hanging="360"/>
+      </w:pPr>
+      <w:rPr>
+        <w:rFonts w:ascii="Courier New" w:hAnsi="Courier New" w:cs="Courier New" w:hint="default"/>
+      </w:rPr>
+    </w:lvl>
+    <w:lvl w:ilvl="5" w:tplc="04100005" w:tentative="1">
+      <w:start w:val="1"/>
+      <w:numFmt w:val="bullet"/>
+      <w:lvlText w:val=""/>
+      <w:lvlJc w:val="left"/>
+      <w:pPr>
+        <w:ind w:left="4320" w:hanging="360"/>
+      </w:pPr>
+      <w:rPr>
+        <w:rFonts w:ascii="Wingdings" w:hAnsi="Wingdings" w:hint="default"/>
+      </w:rPr>
+    </w:lvl>
+    <w:lvl w:ilvl="6" w:tplc="04100001" w:tentative="1">
+      <w:start w:val="1"/>
+      <w:numFmt w:val="bullet"/>
+      <w:lvlText w:val=""/>
+      <w:lvlJc w:val="left"/>
+      <w:pPr>
+        <w:ind w:left="5040" w:hanging="360"/>
+      </w:pPr>
+      <w:rPr>
+        <w:rFonts w:ascii="Symbol" w:hAnsi="Symbol" w:hint="default"/>
+      </w:rPr>
+    </w:lvl>
+    <w:lvl w:ilvl="7" w:tplc="04100003" w:tentative="1">
+      <w:start w:val="1"/>
+      <w:numFmt w:val="bullet"/>
+      <w:lvlText w:val="o"/>
+      <w:lvlJc w:val="left"/>
+      <w:pPr>
+        <w:ind w:left="5760" w:hanging="360"/>
+      </w:pPr>
+      <w:rPr>
+        <w:rFonts w:ascii="Courier New" w:hAnsi="Courier New" w:cs="Courier New" w:hint="default"/>
+      </w:rPr>
+    </w:lvl>
+    <w:lvl w:ilvl="8" w:tplc="04100005" w:tentative="1">
+      <w:start w:val="1"/>
+      <w:numFmt w:val="bullet"/>
+      <w:lvlText w:val=""/>
+      <w:lvlJc w:val="left"/>
+      <w:pPr>
+        <w:ind w:left="6480" w:hanging="360"/>
+      </w:pPr>
+      <w:rPr>
+        <w:rFonts w:ascii="Wingdings" w:hAnsi="Wingdings" w:hint="default"/>
+      </w:rPr>
     </w:lvl>
   </w:abstractNum>
   <w:num w:numId="1" w16cid:durableId="225579854">
@@ -859,6 +3674,18 @@
   </w:num>
   <w:num w:numId="10" w16cid:durableId="1339700317">
     <w:abstractNumId w:val="0"/>
+  </w:num>
+  <w:num w:numId="11" w16cid:durableId="990258795">
+    <w:abstractNumId w:val="4"/>
+  </w:num>
+  <w:num w:numId="12" w16cid:durableId="1914385651">
+    <w:abstractNumId w:val="1"/>
+  </w:num>
+  <w:num w:numId="13" w16cid:durableId="904880025">
+    <w:abstractNumId w:val="3"/>
+  </w:num>
+  <w:num w:numId="14" w16cid:durableId="1889100163">
+    <w:abstractNumId w:val="2"/>
   </w:num>
 </w:numbering>
 </file>
@@ -1261,7 +4088,7 @@
   <w:style w:type="paragraph" w:default="1" w:styleId="Normale">
     <w:name w:val="Normal"/>
     <w:qFormat/>
-    <w:rsid w:val="009035AC"/>
+    <w:rsid w:val="005E28B6"/>
   </w:style>
   <w:style w:type="paragraph" w:styleId="Titolo1">
     <w:name w:val="heading 1"/>
@@ -1299,7 +4126,6 @@
     <w:next w:val="Normale"/>
     <w:link w:val="Titolo2Carattere"/>
     <w:uiPriority w:val="9"/>
-    <w:semiHidden/>
     <w:unhideWhenUsed/>
     <w:qFormat/>
     <w:rsid w:val="009035AC"/>
@@ -1517,7 +4343,6 @@
   <w:style w:type="character" w:default="1" w:styleId="Carpredefinitoparagrafo">
     <w:name w:val="Default Paragraph Font"/>
     <w:uiPriority w:val="1"/>
-    <w:semiHidden/>
     <w:unhideWhenUsed/>
   </w:style>
   <w:style w:type="table" w:default="1" w:styleId="Tabellanormale">
@@ -1562,7 +4387,6 @@
     <w:basedOn w:val="Carpredefinitoparagrafo"/>
     <w:link w:val="Titolo2"/>
     <w:uiPriority w:val="9"/>
-    <w:semiHidden/>
     <w:rsid w:val="009035AC"/>
     <w:rPr>
       <w:rFonts w:asciiTheme="majorHAnsi" w:eastAsiaTheme="majorEastAsia" w:hAnsiTheme="majorHAnsi" w:cstheme="majorBidi"/>
@@ -1969,6 +4793,44 @@
       <w:u w:val="single"/>
     </w:rPr>
   </w:style>
+  <w:style w:type="character" w:styleId="Menzionenonrisolta">
+    <w:name w:val="Unresolved Mention"/>
+    <w:basedOn w:val="Carpredefinitoparagrafo"/>
+    <w:uiPriority w:val="99"/>
+    <w:semiHidden/>
+    <w:unhideWhenUsed/>
+    <w:rsid w:val="003E770D"/>
+    <w:rPr>
+      <w:color w:val="605E5C"/>
+      <w:shd w:val="clear" w:color="auto" w:fill="E1DFDD"/>
+    </w:rPr>
+  </w:style>
+  <w:style w:type="paragraph" w:styleId="NormaleWeb">
+    <w:name w:val="Normal (Web)"/>
+    <w:basedOn w:val="Normale"/>
+    <w:uiPriority w:val="99"/>
+    <w:semiHidden/>
+    <w:unhideWhenUsed/>
+    <w:rsid w:val="001F6FD8"/>
+    <w:rPr>
+      <w:rFonts w:ascii="Times New Roman" w:hAnsi="Times New Roman" w:cs="Times New Roman"/>
+      <w:sz w:val="24"/>
+      <w:szCs w:val="24"/>
+    </w:rPr>
+  </w:style>
+  <w:style w:type="paragraph" w:styleId="Sommario2">
+    <w:name w:val="toc 2"/>
+    <w:basedOn w:val="Normale"/>
+    <w:next w:val="Normale"/>
+    <w:autoRedefine/>
+    <w:uiPriority w:val="39"/>
+    <w:unhideWhenUsed/>
+    <w:rsid w:val="0038008F"/>
+    <w:pPr>
+      <w:spacing w:after="100"/>
+      <w:ind w:left="220"/>
+    </w:pPr>
+  </w:style>
 </w:styles>
 </file>
 
@@ -2008,37 +4870,6 @@
         </w:p>
       </w:docPartBody>
     </w:docPart>
-    <w:docPart>
-      <w:docPartPr>
-        <w:name w:val="25B0D380067547E7B155E1CE594C664A"/>
-        <w:category>
-          <w:name w:val="Generale"/>
-          <w:gallery w:val="placeholder"/>
-        </w:category>
-        <w:types>
-          <w:type w:val="bbPlcHdr"/>
-        </w:types>
-        <w:behaviors>
-          <w:behavior w:val="content"/>
-        </w:behaviors>
-        <w:guid w:val="{40EE29A5-8459-43D5-8B31-5AAE082859ED}"/>
-      </w:docPartPr>
-      <w:docPartBody>
-        <w:p>
-          <w:pPr>
-            <w:pStyle w:val="25B0D380067547E7B155E1CE594C664A"/>
-          </w:pPr>
-          <w:r>
-            <w:rPr>
-              <w:color w:val="156082" w:themeColor="accent1"/>
-              <w:sz w:val="28"/>
-              <w:szCs w:val="28"/>
-            </w:rPr>
-            <w:t>[Sottotitolo del documento]</w:t>
-          </w:r>
-        </w:p>
-      </w:docPartBody>
-    </w:docPart>
   </w:docParts>
 </w:glossaryDocument>
 </file>
@@ -2057,6 +4888,27 @@
     <w:family w:val="roman"/>
     <w:pitch w:val="variable"/>
     <w:sig w:usb0="E0002EFF" w:usb1="C000785B" w:usb2="00000009" w:usb3="00000000" w:csb0="000001FF" w:csb1="00000000"/>
+  </w:font>
+  <w:font w:name="Courier New">
+    <w:panose1 w:val="02070309020205020404"/>
+    <w:charset w:val="00"/>
+    <w:family w:val="modern"/>
+    <w:pitch w:val="fixed"/>
+    <w:sig w:usb0="E0002EFF" w:usb1="C0007843" w:usb2="00000009" w:usb3="00000000" w:csb0="000001FF" w:csb1="00000000"/>
+  </w:font>
+  <w:font w:name="Wingdings">
+    <w:panose1 w:val="05000000000000000000"/>
+    <w:charset w:val="02"/>
+    <w:family w:val="auto"/>
+    <w:pitch w:val="variable"/>
+    <w:sig w:usb0="00000000" w:usb1="10000000" w:usb2="00000000" w:usb3="00000000" w:csb0="80000000" w:csb1="00000000"/>
+  </w:font>
+  <w:font w:name="Symbol">
+    <w:panose1 w:val="05050102010706020507"/>
+    <w:charset w:val="02"/>
+    <w:family w:val="roman"/>
+    <w:pitch w:val="variable"/>
+    <w:sig w:usb0="00000000" w:usb1="10000000" w:usb2="00000000" w:usb3="00000000" w:csb0="80000000" w:csb1="00000000"/>
   </w:font>
   <w:font w:name="Aptos Display">
     <w:charset w:val="00"/>
@@ -2084,8 +4936,11 @@
   </w:compat>
   <w:rsids>
     <w:rsidRoot w:val="006277C1"/>
+    <w:rsid w:val="00060B28"/>
+    <w:rsid w:val="00411E31"/>
     <w:rsid w:val="006277C1"/>
     <w:rsid w:val="00907DCD"/>
+    <w:rsid w:val="00F23F74"/>
     <w:rsid w:val="00F85355"/>
   </w:rsids>
   <m:mathPr>

</xml_diff>